<commit_message>
finished write report for 1c first task
</commit_message>
<xml_diff>
--- a/СГТУ 6 сем/1с/отчет лаба 1.docx
+++ b/СГТУ 6 сем/1с/отчет лаба 1.docx
@@ -262,7 +262,25 @@
           <w:sz w:val="28"/>
           <w:szCs w:val="28"/>
         </w:rPr>
-        <w:t>«Основы работы в конфигурации  «1С:Управление нашей фирмой»»</w:t>
+        <w:t xml:space="preserve">«Основы работы в </w:t>
+      </w:r>
+      <w:proofErr w:type="gramStart"/>
+      <w:r>
+        <w:rPr>
+          <w:b/>
+          <w:sz w:val="28"/>
+          <w:szCs w:val="28"/>
+        </w:rPr>
+        <w:t>конфигурации  «</w:t>
+      </w:r>
+      <w:proofErr w:type="gramEnd"/>
+      <w:r>
+        <w:rPr>
+          <w:b/>
+          <w:sz w:val="28"/>
+          <w:szCs w:val="28"/>
+        </w:rPr>
+        <w:t>1С:Управление нашей фирмой»»</w:t>
       </w:r>
     </w:p>
     <w:p>
@@ -754,7 +772,23 @@
           <w:sz w:val="28"/>
           <w:szCs w:val="28"/>
         </w:rPr>
-        <w:t>Создать покупателей  (2-3 покупателя)</w:t>
+        <w:t xml:space="preserve">Создать </w:t>
+      </w:r>
+      <w:proofErr w:type="gramStart"/>
+      <w:r>
+        <w:rPr>
+          <w:sz w:val="28"/>
+          <w:szCs w:val="28"/>
+        </w:rPr>
+        <w:t>покупателей  (</w:t>
+      </w:r>
+      <w:proofErr w:type="gramEnd"/>
+      <w:r>
+        <w:rPr>
+          <w:sz w:val="28"/>
+          <w:szCs w:val="28"/>
+        </w:rPr>
+        <w:t>2-3 покупателя)</w:t>
       </w:r>
     </w:p>
     <w:p>
@@ -955,6 +989,7 @@
       </w:pPr>
       <w:r>
         <w:rPr>
+          <w:noProof/>
           <w:sz w:val="28"/>
           <w:szCs w:val="28"/>
         </w:rPr>
@@ -1003,7 +1038,6 @@
         <w:rPr>
           <w:sz w:val="28"/>
           <w:szCs w:val="28"/>
-          <w:lang w:val="en-US"/>
         </w:rPr>
       </w:pPr>
       <w:r>
@@ -1042,6 +1076,7 @@
       </w:pPr>
       <w:r>
         <w:rPr>
+          <w:noProof/>
           <w:sz w:val="28"/>
           <w:szCs w:val="28"/>
           <w:lang w:val="en-US"/>
@@ -1113,6 +1148,7 @@
       </w:pPr>
       <w:r>
         <w:rPr>
+          <w:noProof/>
           <w:sz w:val="28"/>
           <w:szCs w:val="28"/>
         </w:rPr>
@@ -1177,6 +1213,7 @@
       </w:pPr>
       <w:r>
         <w:rPr>
+          <w:noProof/>
           <w:sz w:val="28"/>
           <w:szCs w:val="28"/>
         </w:rPr>
@@ -1229,6 +1266,7 @@
       </w:pPr>
       <w:r>
         <w:rPr>
+          <w:noProof/>
           <w:sz w:val="28"/>
           <w:szCs w:val="28"/>
         </w:rPr>
@@ -1311,6 +1349,7 @@
       </w:pPr>
       <w:r>
         <w:rPr>
+          <w:noProof/>
           <w:sz w:val="28"/>
           <w:szCs w:val="28"/>
         </w:rPr>
@@ -1363,6 +1402,7 @@
       </w:pPr>
       <w:r>
         <w:rPr>
+          <w:noProof/>
           <w:sz w:val="28"/>
           <w:szCs w:val="28"/>
         </w:rPr>
@@ -1480,6 +1520,7 @@
       </w:pPr>
       <w:r>
         <w:rPr>
+          <w:noProof/>
           <w:sz w:val="28"/>
           <w:szCs w:val="28"/>
         </w:rPr>
@@ -1559,6 +1600,7 @@
       </w:pPr>
       <w:r>
         <w:rPr>
+          <w:noProof/>
           <w:sz w:val="28"/>
           <w:szCs w:val="28"/>
         </w:rPr>
@@ -1627,6 +1669,7 @@
       </w:pPr>
       <w:r>
         <w:rPr>
+          <w:noProof/>
           <w:sz w:val="28"/>
           <w:szCs w:val="28"/>
         </w:rPr>
@@ -1724,6 +1767,7 @@
       </w:pPr>
       <w:r>
         <w:rPr>
+          <w:noProof/>
           <w:sz w:val="28"/>
           <w:szCs w:val="28"/>
         </w:rPr>
@@ -1920,6 +1964,7 @@
       </w:pPr>
       <w:r>
         <w:rPr>
+          <w:noProof/>
           <w:sz w:val="28"/>
           <w:szCs w:val="28"/>
         </w:rPr>
@@ -2212,6 +2257,7 @@
       </w:pPr>
       <w:r>
         <w:rPr>
+          <w:noProof/>
           <w:sz w:val="28"/>
           <w:szCs w:val="28"/>
         </w:rPr>
@@ -2264,6 +2310,7 @@
       </w:pPr>
       <w:r>
         <w:rPr>
+          <w:noProof/>
           <w:sz w:val="28"/>
           <w:szCs w:val="28"/>
         </w:rPr>
@@ -2342,6 +2389,7 @@
       </w:pPr>
       <w:r>
         <w:rPr>
+          <w:noProof/>
           <w:sz w:val="28"/>
           <w:szCs w:val="28"/>
         </w:rPr>
@@ -2546,6 +2594,7 @@
       </w:pPr>
       <w:r>
         <w:rPr>
+          <w:noProof/>
           <w:sz w:val="28"/>
           <w:szCs w:val="28"/>
         </w:rPr>
@@ -2597,6 +2646,7 @@
       </w:pPr>
       <w:r>
         <w:rPr>
+          <w:noProof/>
           <w:sz w:val="28"/>
           <w:szCs w:val="28"/>
         </w:rPr>
@@ -2648,6 +2698,7 @@
       </w:pPr>
       <w:r>
         <w:rPr>
+          <w:noProof/>
           <w:sz w:val="28"/>
           <w:szCs w:val="28"/>
         </w:rPr>
@@ -2717,6 +2768,7 @@
       </w:pPr>
       <w:r>
         <w:rPr>
+          <w:noProof/>
           <w:sz w:val="28"/>
           <w:szCs w:val="28"/>
         </w:rPr>
@@ -2768,6 +2820,7 @@
       </w:pPr>
       <w:r>
         <w:rPr>
+          <w:noProof/>
           <w:sz w:val="28"/>
           <w:szCs w:val="28"/>
         </w:rPr>
@@ -2819,6 +2872,7 @@
       </w:pPr>
       <w:r>
         <w:rPr>
+          <w:noProof/>
           <w:sz w:val="28"/>
           <w:szCs w:val="28"/>
         </w:rPr>
@@ -3011,6 +3065,7 @@
       </w:pPr>
       <w:r>
         <w:rPr>
+          <w:noProof/>
           <w:sz w:val="28"/>
           <w:szCs w:val="28"/>
         </w:rPr>
@@ -3073,6 +3128,7 @@
       </w:pPr>
       <w:r>
         <w:rPr>
+          <w:noProof/>
           <w:sz w:val="28"/>
           <w:szCs w:val="28"/>
         </w:rPr>
@@ -3137,7 +3193,23 @@
           <w:sz w:val="28"/>
           <w:szCs w:val="28"/>
         </w:rPr>
-        <w:t>После нужно сотрудника Принять на работу</w:t>
+        <w:t xml:space="preserve">После нужно </w:t>
+      </w:r>
+      <w:proofErr w:type="gramStart"/>
+      <w:r>
+        <w:rPr>
+          <w:sz w:val="28"/>
+          <w:szCs w:val="28"/>
+        </w:rPr>
+        <w:t>сотрудника</w:t>
+      </w:r>
+      <w:proofErr w:type="gramEnd"/>
+      <w:r>
+        <w:rPr>
+          <w:sz w:val="28"/>
+          <w:szCs w:val="28"/>
+        </w:rPr>
+        <w:t xml:space="preserve"> Принять на работу</w:t>
       </w:r>
     </w:p>
     <w:p>
@@ -3213,6 +3285,7 @@
       </w:pPr>
       <w:r>
         <w:rPr>
+          <w:noProof/>
           <w:sz w:val="28"/>
           <w:szCs w:val="28"/>
         </w:rPr>
@@ -3282,6 +3355,7 @@
       </w:pPr>
       <w:r>
         <w:rPr>
+          <w:noProof/>
           <w:sz w:val="28"/>
           <w:szCs w:val="28"/>
         </w:rPr>
@@ -3360,6 +3434,7 @@
       </w:pPr>
       <w:r>
         <w:rPr>
+          <w:noProof/>
           <w:sz w:val="28"/>
           <w:szCs w:val="28"/>
         </w:rPr>
@@ -3601,6 +3676,7 @@
       </w:pPr>
       <w:r>
         <w:rPr>
+          <w:noProof/>
           <w:sz w:val="28"/>
           <w:szCs w:val="28"/>
         </w:rPr>
@@ -3668,6 +3744,7 @@
       </w:pPr>
       <w:r>
         <w:rPr>
+          <w:noProof/>
           <w:sz w:val="28"/>
           <w:szCs w:val="28"/>
         </w:rPr>
@@ -3718,6 +3795,7 @@
       </w:pPr>
       <w:r>
         <w:rPr>
+          <w:noProof/>
           <w:sz w:val="28"/>
           <w:szCs w:val="28"/>
         </w:rPr>
@@ -3938,6 +4016,7 @@
       </w:pPr>
       <w:r>
         <w:rPr>
+          <w:noProof/>
           <w:sz w:val="28"/>
           <w:szCs w:val="28"/>
         </w:rPr>
@@ -4017,6 +4096,7 @@
       </w:pPr>
       <w:r>
         <w:rPr>
+          <w:noProof/>
           <w:sz w:val="28"/>
           <w:szCs w:val="28"/>
           <w:lang w:val="en-US"/>
@@ -4100,6 +4180,7 @@
       </w:pPr>
       <w:r>
         <w:rPr>
+          <w:noProof/>
           <w:sz w:val="28"/>
           <w:szCs w:val="28"/>
         </w:rPr>
@@ -4205,7 +4286,23 @@
           <w:sz w:val="28"/>
           <w:szCs w:val="28"/>
         </w:rPr>
-        <w:t>Для этого перейдём в раздел Продажи /  Товары и услуги / Номенклатура</w:t>
+        <w:t xml:space="preserve">Для этого перейдём в раздел Продажи </w:t>
+      </w:r>
+      <w:proofErr w:type="gramStart"/>
+      <w:r>
+        <w:rPr>
+          <w:sz w:val="28"/>
+          <w:szCs w:val="28"/>
+        </w:rPr>
+        <w:t>/  Товары</w:t>
+      </w:r>
+      <w:proofErr w:type="gramEnd"/>
+      <w:r>
+        <w:rPr>
+          <w:sz w:val="28"/>
+          <w:szCs w:val="28"/>
+        </w:rPr>
+        <w:t xml:space="preserve"> и услуги / Номенклатура</w:t>
       </w:r>
     </w:p>
     <w:p>
@@ -4285,30 +4382,47 @@
           <w:sz w:val="28"/>
           <w:szCs w:val="28"/>
         </w:rPr>
-        <w:t>В открывшейся вкладке можно Создать новую, а можно выбрать из списка</w:t>
-      </w:r>
-    </w:p>
-    <w:p>
-      <w:pPr>
-        <w:pStyle w:val="a3"/>
-        <w:spacing w:line="240" w:lineRule="auto"/>
-        <w:rPr>
-          <w:sz w:val="28"/>
-          <w:szCs w:val="28"/>
-        </w:rPr>
-      </w:pPr>
-    </w:p>
-    <w:p>
-      <w:pPr>
-        <w:pStyle w:val="a3"/>
-        <w:spacing w:line="240" w:lineRule="auto"/>
-        <w:rPr>
-          <w:sz w:val="28"/>
-          <w:szCs w:val="28"/>
-        </w:rPr>
-      </w:pPr>
-      <w:r>
-        <w:rPr>
+        <w:t xml:space="preserve">В открывшейся вкладке </w:t>
+      </w:r>
+      <w:proofErr w:type="gramStart"/>
+      <w:r>
+        <w:rPr>
+          <w:sz w:val="28"/>
+          <w:szCs w:val="28"/>
+        </w:rPr>
+        <w:t>можно</w:t>
+      </w:r>
+      <w:proofErr w:type="gramEnd"/>
+      <w:r>
+        <w:rPr>
+          <w:sz w:val="28"/>
+          <w:szCs w:val="28"/>
+        </w:rPr>
+        <w:t xml:space="preserve"> Создать новую, а можно выбрать из списка</w:t>
+      </w:r>
+    </w:p>
+    <w:p>
+      <w:pPr>
+        <w:pStyle w:val="a3"/>
+        <w:spacing w:line="240" w:lineRule="auto"/>
+        <w:rPr>
+          <w:sz w:val="28"/>
+          <w:szCs w:val="28"/>
+        </w:rPr>
+      </w:pPr>
+    </w:p>
+    <w:p>
+      <w:pPr>
+        <w:pStyle w:val="a3"/>
+        <w:spacing w:line="240" w:lineRule="auto"/>
+        <w:rPr>
+          <w:sz w:val="28"/>
+          <w:szCs w:val="28"/>
+        </w:rPr>
+      </w:pPr>
+      <w:r>
+        <w:rPr>
+          <w:noProof/>
           <w:sz w:val="28"/>
           <w:szCs w:val="28"/>
         </w:rPr>
@@ -4397,6 +4511,7 @@
       </w:pPr>
       <w:r>
         <w:rPr>
+          <w:noProof/>
           <w:sz w:val="28"/>
           <w:szCs w:val="28"/>
         </w:rPr>
@@ -4476,6 +4591,7 @@
       </w:pPr>
       <w:r>
         <w:rPr>
+          <w:noProof/>
           <w:sz w:val="28"/>
           <w:szCs w:val="28"/>
         </w:rPr>
@@ -4561,6 +4677,7 @@
       </w:pPr>
       <w:r>
         <w:rPr>
+          <w:noProof/>
           <w:sz w:val="28"/>
           <w:szCs w:val="28"/>
         </w:rPr>
@@ -4772,6 +4889,7 @@
       </w:pPr>
       <w:r>
         <w:rPr>
+          <w:noProof/>
           <w:sz w:val="28"/>
           <w:szCs w:val="28"/>
         </w:rPr>
@@ -4840,6 +4958,7 @@
       </w:pPr>
       <w:r>
         <w:rPr>
+          <w:noProof/>
           <w:sz w:val="28"/>
           <w:szCs w:val="28"/>
         </w:rPr>
@@ -4908,6 +5027,7 @@
       </w:pPr>
       <w:r>
         <w:rPr>
+          <w:noProof/>
           <w:sz w:val="28"/>
           <w:szCs w:val="28"/>
         </w:rPr>
@@ -5001,6 +5121,7 @@
       </w:pPr>
       <w:r>
         <w:rPr>
+          <w:noProof/>
           <w:sz w:val="28"/>
           <w:szCs w:val="28"/>
         </w:rPr>
@@ -5093,6 +5214,7 @@
       </w:pPr>
       <w:r>
         <w:rPr>
+          <w:noProof/>
           <w:sz w:val="28"/>
           <w:szCs w:val="28"/>
         </w:rPr>
@@ -5285,6 +5407,7 @@
       </w:pPr>
       <w:r>
         <w:rPr>
+          <w:noProof/>
           <w:sz w:val="28"/>
           <w:szCs w:val="28"/>
         </w:rPr>
@@ -5361,6 +5484,7 @@
       </w:pPr>
       <w:r>
         <w:rPr>
+          <w:noProof/>
           <w:sz w:val="28"/>
           <w:szCs w:val="28"/>
         </w:rPr>
@@ -5453,36 +5577,53 @@
           <w:sz w:val="28"/>
           <w:szCs w:val="28"/>
         </w:rPr>
-        <w:t xml:space="preserve">Склад / Товары и Услуги / </w:t>
-      </w:r>
-      <w:r>
-        <w:rPr>
-          <w:sz w:val="28"/>
-          <w:szCs w:val="28"/>
-        </w:rPr>
-        <w:t>Номенклатура (см. Рис. 10.1), где теперь также появились остатки</w:t>
-      </w:r>
-    </w:p>
-    <w:p>
-      <w:pPr>
-        <w:pStyle w:val="a3"/>
-        <w:spacing w:line="240" w:lineRule="auto"/>
-        <w:rPr>
-          <w:sz w:val="28"/>
-          <w:szCs w:val="28"/>
-        </w:rPr>
-      </w:pPr>
-      <w:r>
-        <w:rPr>
-          <w:sz w:val="28"/>
-          <w:szCs w:val="28"/>
-        </w:rPr>
-        <w:lastRenderedPageBreak/>
+        <w:t xml:space="preserve">Склад / </w:t>
+      </w:r>
+      <w:r>
+        <w:rPr>
+          <w:sz w:val="28"/>
+          <w:szCs w:val="28"/>
+        </w:rPr>
+        <w:t xml:space="preserve">Аналитика </w:t>
+      </w:r>
+      <w:r>
+        <w:rPr>
+          <w:sz w:val="28"/>
+          <w:szCs w:val="28"/>
+        </w:rPr>
+        <w:t xml:space="preserve">/ </w:t>
+      </w:r>
+      <w:r>
+        <w:rPr>
+          <w:sz w:val="28"/>
+          <w:szCs w:val="28"/>
+        </w:rPr>
+        <w:t>Отчеты</w:t>
+      </w:r>
+      <w:r>
+        <w:rPr>
+          <w:sz w:val="28"/>
+          <w:szCs w:val="28"/>
+        </w:rPr>
+        <w:t xml:space="preserve"> </w:t>
+      </w:r>
+      <w:r>
+        <w:rPr>
+          <w:sz w:val="28"/>
+          <w:szCs w:val="28"/>
+        </w:rPr>
+        <w:t>/Склад / Остатки товаров</w:t>
+      </w:r>
+      <w:r>
+        <w:rPr>
+          <w:sz w:val="28"/>
+          <w:szCs w:val="28"/>
+        </w:rPr>
         <w:drawing>
-          <wp:inline distT="0" distB="0" distL="0" distR="0" wp14:anchorId="0DC267BE" wp14:editId="7612909A">
-            <wp:extent cx="5868219" cy="3972479"/>
-            <wp:effectExtent l="0" t="0" r="0" b="9525"/>
-            <wp:docPr id="59" name="Рисунок 59"/>
+          <wp:inline distT="0" distB="0" distL="0" distR="0" wp14:anchorId="06E67BBB" wp14:editId="0592A2C3">
+            <wp:extent cx="5940425" cy="2488565"/>
+            <wp:effectExtent l="0" t="0" r="3175" b="6985"/>
+            <wp:docPr id="16" name="Рисунок 16"/>
             <wp:cNvGraphicFramePr>
               <a:graphicFrameLocks xmlns:a="http://schemas.openxmlformats.org/drawingml/2006/main" noChangeAspect="1"/>
             </wp:cNvGraphicFramePr>
@@ -5502,7 +5643,7 @@
                   <pic:spPr>
                     <a:xfrm>
                       <a:off x="0" y="0"/>
-                      <a:ext cx="5868219" cy="3972479"/>
+                      <a:ext cx="5940425" cy="2488565"/>
                     </a:xfrm>
                     <a:prstGeom prst="rect">
                       <a:avLst/>
@@ -5514,6 +5655,3059 @@
           </wp:inline>
         </w:drawing>
       </w:r>
+    </w:p>
+    <w:p>
+      <w:pPr>
+        <w:pStyle w:val="a3"/>
+        <w:spacing w:line="240" w:lineRule="auto"/>
+        <w:rPr>
+          <w:sz w:val="28"/>
+          <w:szCs w:val="28"/>
+        </w:rPr>
+      </w:pPr>
+      <w:r>
+        <w:rPr>
+          <w:sz w:val="28"/>
+          <w:szCs w:val="28"/>
+        </w:rPr>
+        <w:lastRenderedPageBreak/>
+        <w:drawing>
+          <wp:inline distT="0" distB="0" distL="0" distR="0" wp14:anchorId="79356C9A" wp14:editId="119436E6">
+            <wp:extent cx="5106113" cy="4906060"/>
+            <wp:effectExtent l="0" t="0" r="0" b="8890"/>
+            <wp:docPr id="17" name="Рисунок 17"/>
+            <wp:cNvGraphicFramePr>
+              <a:graphicFrameLocks xmlns:a="http://schemas.openxmlformats.org/drawingml/2006/main" noChangeAspect="1"/>
+            </wp:cNvGraphicFramePr>
+            <a:graphic xmlns:a="http://schemas.openxmlformats.org/drawingml/2006/main">
+              <a:graphicData uri="http://schemas.openxmlformats.org/drawingml/2006/picture">
+                <pic:pic xmlns:pic="http://schemas.openxmlformats.org/drawingml/2006/picture">
+                  <pic:nvPicPr>
+                    <pic:cNvPr id="1" name=""/>
+                    <pic:cNvPicPr/>
+                  </pic:nvPicPr>
+                  <pic:blipFill>
+                    <a:blip r:embed="rId62"/>
+                    <a:stretch>
+                      <a:fillRect/>
+                    </a:stretch>
+                  </pic:blipFill>
+                  <pic:spPr>
+                    <a:xfrm>
+                      <a:off x="0" y="0"/>
+                      <a:ext cx="5106113" cy="4906060"/>
+                    </a:xfrm>
+                    <a:prstGeom prst="rect">
+                      <a:avLst/>
+                    </a:prstGeom>
+                  </pic:spPr>
+                </pic:pic>
+              </a:graphicData>
+            </a:graphic>
+          </wp:inline>
+        </w:drawing>
+      </w:r>
+    </w:p>
+    <w:p>
+      <w:pPr>
+        <w:pStyle w:val="a3"/>
+        <w:spacing w:line="240" w:lineRule="auto"/>
+        <w:rPr>
+          <w:sz w:val="28"/>
+          <w:szCs w:val="28"/>
+        </w:rPr>
+      </w:pPr>
+      <w:r>
+        <w:rPr>
+          <w:sz w:val="28"/>
+          <w:szCs w:val="28"/>
+        </w:rPr>
+        <w:t>Во вкладке остатки товаров нажмём кнопку «Сформировать» и получим отчёт</w:t>
+      </w:r>
+    </w:p>
+    <w:p>
+      <w:pPr>
+        <w:pStyle w:val="a3"/>
+        <w:spacing w:line="240" w:lineRule="auto"/>
+        <w:rPr>
+          <w:sz w:val="28"/>
+          <w:szCs w:val="28"/>
+        </w:rPr>
+      </w:pPr>
+    </w:p>
+    <w:p>
+      <w:pPr>
+        <w:pStyle w:val="a3"/>
+        <w:spacing w:line="240" w:lineRule="auto"/>
+        <w:rPr>
+          <w:sz w:val="28"/>
+          <w:szCs w:val="28"/>
+        </w:rPr>
+      </w:pPr>
+      <w:r>
+        <w:rPr>
+          <w:sz w:val="28"/>
+          <w:szCs w:val="28"/>
+        </w:rPr>
+        <w:drawing>
+          <wp:inline distT="0" distB="0" distL="0" distR="0" wp14:anchorId="3F35CFA1" wp14:editId="0E6B1A99">
+            <wp:extent cx="5010849" cy="2543530"/>
+            <wp:effectExtent l="0" t="0" r="0" b="9525"/>
+            <wp:docPr id="19" name="Рисунок 19"/>
+            <wp:cNvGraphicFramePr>
+              <a:graphicFrameLocks xmlns:a="http://schemas.openxmlformats.org/drawingml/2006/main" noChangeAspect="1"/>
+            </wp:cNvGraphicFramePr>
+            <a:graphic xmlns:a="http://schemas.openxmlformats.org/drawingml/2006/main">
+              <a:graphicData uri="http://schemas.openxmlformats.org/drawingml/2006/picture">
+                <pic:pic xmlns:pic="http://schemas.openxmlformats.org/drawingml/2006/picture">
+                  <pic:nvPicPr>
+                    <pic:cNvPr id="1" name=""/>
+                    <pic:cNvPicPr/>
+                  </pic:nvPicPr>
+                  <pic:blipFill>
+                    <a:blip r:embed="rId63"/>
+                    <a:stretch>
+                      <a:fillRect/>
+                    </a:stretch>
+                  </pic:blipFill>
+                  <pic:spPr>
+                    <a:xfrm>
+                      <a:off x="0" y="0"/>
+                      <a:ext cx="5010849" cy="2543530"/>
+                    </a:xfrm>
+                    <a:prstGeom prst="rect">
+                      <a:avLst/>
+                    </a:prstGeom>
+                  </pic:spPr>
+                </pic:pic>
+              </a:graphicData>
+            </a:graphic>
+          </wp:inline>
+        </w:drawing>
+      </w:r>
+    </w:p>
+    <w:p>
+      <w:pPr>
+        <w:pStyle w:val="a3"/>
+        <w:spacing w:line="240" w:lineRule="auto"/>
+        <w:rPr>
+          <w:sz w:val="28"/>
+          <w:szCs w:val="28"/>
+        </w:rPr>
+      </w:pPr>
+    </w:p>
+    <w:p>
+      <w:pPr>
+        <w:pStyle w:val="a3"/>
+        <w:spacing w:line="240" w:lineRule="auto"/>
+        <w:rPr>
+          <w:sz w:val="28"/>
+          <w:szCs w:val="28"/>
+        </w:rPr>
+      </w:pPr>
+      <w:r>
+        <w:rPr>
+          <w:sz w:val="28"/>
+          <w:szCs w:val="28"/>
+        </w:rPr>
+        <w:t>Результат</w:t>
+      </w:r>
+    </w:p>
+    <w:p>
+      <w:pPr>
+        <w:pStyle w:val="a3"/>
+        <w:spacing w:line="240" w:lineRule="auto"/>
+        <w:rPr>
+          <w:sz w:val="28"/>
+          <w:szCs w:val="28"/>
+        </w:rPr>
+      </w:pPr>
+      <w:r>
+        <w:rPr>
+          <w:sz w:val="28"/>
+          <w:szCs w:val="28"/>
+        </w:rPr>
+        <w:lastRenderedPageBreak/>
+        <w:drawing>
+          <wp:inline distT="0" distB="0" distL="0" distR="0" wp14:anchorId="4DCDE190" wp14:editId="6E533E55">
+            <wp:extent cx="3496163" cy="1209844"/>
+            <wp:effectExtent l="0" t="0" r="9525" b="9525"/>
+            <wp:docPr id="21" name="Рисунок 21"/>
+            <wp:cNvGraphicFramePr>
+              <a:graphicFrameLocks xmlns:a="http://schemas.openxmlformats.org/drawingml/2006/main" noChangeAspect="1"/>
+            </wp:cNvGraphicFramePr>
+            <a:graphic xmlns:a="http://schemas.openxmlformats.org/drawingml/2006/main">
+              <a:graphicData uri="http://schemas.openxmlformats.org/drawingml/2006/picture">
+                <pic:pic xmlns:pic="http://schemas.openxmlformats.org/drawingml/2006/picture">
+                  <pic:nvPicPr>
+                    <pic:cNvPr id="1" name=""/>
+                    <pic:cNvPicPr/>
+                  </pic:nvPicPr>
+                  <pic:blipFill>
+                    <a:blip r:embed="rId64"/>
+                    <a:stretch>
+                      <a:fillRect/>
+                    </a:stretch>
+                  </pic:blipFill>
+                  <pic:spPr>
+                    <a:xfrm>
+                      <a:off x="0" y="0"/>
+                      <a:ext cx="3496163" cy="1209844"/>
+                    </a:xfrm>
+                    <a:prstGeom prst="rect">
+                      <a:avLst/>
+                    </a:prstGeom>
+                  </pic:spPr>
+                </pic:pic>
+              </a:graphicData>
+            </a:graphic>
+          </wp:inline>
+        </w:drawing>
+      </w:r>
+    </w:p>
+    <w:p>
+      <w:pPr>
+        <w:pStyle w:val="a3"/>
+        <w:numPr>
+          <w:ilvl w:val="0"/>
+          <w:numId w:val="10"/>
+        </w:numPr>
+        <w:spacing w:line="240" w:lineRule="auto"/>
+        <w:rPr>
+          <w:sz w:val="28"/>
+          <w:szCs w:val="28"/>
+        </w:rPr>
+      </w:pPr>
+      <w:r>
+        <w:rPr>
+          <w:sz w:val="28"/>
+          <w:szCs w:val="28"/>
+        </w:rPr>
+        <w:t>Создадим заказы поставщикам, счёт на оплату, фактический платёж и накладную</w:t>
+      </w:r>
+    </w:p>
+    <w:p>
+      <w:pPr>
+        <w:pStyle w:val="a3"/>
+        <w:spacing w:line="240" w:lineRule="auto"/>
+        <w:rPr>
+          <w:sz w:val="28"/>
+          <w:szCs w:val="28"/>
+        </w:rPr>
+      </w:pPr>
+    </w:p>
+    <w:p>
+      <w:pPr>
+        <w:pStyle w:val="a3"/>
+        <w:spacing w:line="240" w:lineRule="auto"/>
+        <w:rPr>
+          <w:sz w:val="28"/>
+          <w:szCs w:val="28"/>
+        </w:rPr>
+      </w:pPr>
+      <w:r>
+        <w:rPr>
+          <w:sz w:val="28"/>
+          <w:szCs w:val="28"/>
+        </w:rPr>
+        <w:t>Перейдём во вкладку Закупки / Закупки / Заказы поставщикам</w:t>
+      </w:r>
+    </w:p>
+    <w:p>
+      <w:pPr>
+        <w:pStyle w:val="a3"/>
+        <w:spacing w:line="240" w:lineRule="auto"/>
+        <w:rPr>
+          <w:sz w:val="28"/>
+          <w:szCs w:val="28"/>
+        </w:rPr>
+      </w:pPr>
+      <w:r>
+        <w:rPr>
+          <w:noProof/>
+        </w:rPr>
+        <w:drawing>
+          <wp:inline distT="0" distB="0" distL="0" distR="0" wp14:anchorId="497D87DD" wp14:editId="6FD1F6AF">
+            <wp:extent cx="4953635" cy="3724275"/>
+            <wp:effectExtent l="0" t="0" r="0" b="9525"/>
+            <wp:docPr id="94" name="Рисунок 94"/>
+            <wp:cNvGraphicFramePr>
+              <a:graphicFrameLocks xmlns:a="http://schemas.openxmlformats.org/drawingml/2006/main" noChangeAspect="1"/>
+            </wp:cNvGraphicFramePr>
+            <a:graphic xmlns:a="http://schemas.openxmlformats.org/drawingml/2006/main">
+              <a:graphicData uri="http://schemas.openxmlformats.org/drawingml/2006/picture">
+                <pic:pic xmlns:pic="http://schemas.openxmlformats.org/drawingml/2006/picture">
+                  <pic:nvPicPr>
+                    <pic:cNvPr id="94" name="Рисунок 94"/>
+                    <pic:cNvPicPr>
+                      <a:picLocks noChangeAspect="1"/>
+                    </pic:cNvPicPr>
+                  </pic:nvPicPr>
+                  <pic:blipFill>
+                    <a:blip r:embed="rId65"/>
+                    <a:stretch>
+                      <a:fillRect/>
+                    </a:stretch>
+                  </pic:blipFill>
+                  <pic:spPr>
+                    <a:xfrm>
+                      <a:off x="0" y="0"/>
+                      <a:ext cx="4953635" cy="3724275"/>
+                    </a:xfrm>
+                    <a:prstGeom prst="rect">
+                      <a:avLst/>
+                    </a:prstGeom>
+                  </pic:spPr>
+                </pic:pic>
+              </a:graphicData>
+            </a:graphic>
+          </wp:inline>
+        </w:drawing>
+      </w:r>
+    </w:p>
+    <w:p>
+      <w:pPr>
+        <w:pStyle w:val="a3"/>
+        <w:spacing w:line="240" w:lineRule="auto"/>
+        <w:rPr>
+          <w:sz w:val="28"/>
+          <w:szCs w:val="28"/>
+        </w:rPr>
+      </w:pPr>
+    </w:p>
+    <w:p>
+      <w:pPr>
+        <w:pStyle w:val="a3"/>
+        <w:spacing w:line="240" w:lineRule="auto"/>
+        <w:rPr>
+          <w:sz w:val="28"/>
+          <w:szCs w:val="28"/>
+        </w:rPr>
+      </w:pPr>
+      <w:r>
+        <w:rPr>
+          <w:sz w:val="28"/>
+          <w:szCs w:val="28"/>
+        </w:rPr>
+        <w:t>Во вкладке Заказы поставщикам представлен список уже прошедших заказов, а также можно создать новые</w:t>
+      </w:r>
+    </w:p>
+    <w:p>
+      <w:pPr>
+        <w:pStyle w:val="a3"/>
+        <w:spacing w:line="240" w:lineRule="auto"/>
+        <w:rPr>
+          <w:sz w:val="28"/>
+          <w:szCs w:val="28"/>
+        </w:rPr>
+      </w:pPr>
+      <w:r>
+        <w:rPr>
+          <w:sz w:val="28"/>
+          <w:szCs w:val="28"/>
+        </w:rPr>
+        <w:drawing>
+          <wp:inline distT="0" distB="0" distL="0" distR="0" wp14:anchorId="35D67D03" wp14:editId="6AF788BB">
+            <wp:extent cx="5940425" cy="1464945"/>
+            <wp:effectExtent l="0" t="0" r="3175" b="1905"/>
+            <wp:docPr id="32" name="Рисунок 32"/>
+            <wp:cNvGraphicFramePr>
+              <a:graphicFrameLocks xmlns:a="http://schemas.openxmlformats.org/drawingml/2006/main" noChangeAspect="1"/>
+            </wp:cNvGraphicFramePr>
+            <a:graphic xmlns:a="http://schemas.openxmlformats.org/drawingml/2006/main">
+              <a:graphicData uri="http://schemas.openxmlformats.org/drawingml/2006/picture">
+                <pic:pic xmlns:pic="http://schemas.openxmlformats.org/drawingml/2006/picture">
+                  <pic:nvPicPr>
+                    <pic:cNvPr id="1" name=""/>
+                    <pic:cNvPicPr/>
+                  </pic:nvPicPr>
+                  <pic:blipFill>
+                    <a:blip r:embed="rId66"/>
+                    <a:stretch>
+                      <a:fillRect/>
+                    </a:stretch>
+                  </pic:blipFill>
+                  <pic:spPr>
+                    <a:xfrm>
+                      <a:off x="0" y="0"/>
+                      <a:ext cx="5940425" cy="1464945"/>
+                    </a:xfrm>
+                    <a:prstGeom prst="rect">
+                      <a:avLst/>
+                    </a:prstGeom>
+                  </pic:spPr>
+                </pic:pic>
+              </a:graphicData>
+            </a:graphic>
+          </wp:inline>
+        </w:drawing>
+      </w:r>
+    </w:p>
+    <w:p>
+      <w:pPr>
+        <w:pStyle w:val="a3"/>
+        <w:spacing w:line="240" w:lineRule="auto"/>
+        <w:rPr>
+          <w:sz w:val="28"/>
+          <w:szCs w:val="28"/>
+        </w:rPr>
+      </w:pPr>
+      <w:r>
+        <w:rPr>
+          <w:sz w:val="28"/>
+          <w:szCs w:val="28"/>
+        </w:rPr>
+        <w:t xml:space="preserve">При создании нового заказа нужно указать поставщика, дату поступления, добавить нужные номенклатуры, ввести </w:t>
+      </w:r>
+      <w:proofErr w:type="gramStart"/>
+      <w:r>
+        <w:rPr>
+          <w:sz w:val="28"/>
+          <w:szCs w:val="28"/>
+        </w:rPr>
+        <w:t>количество  и</w:t>
+      </w:r>
+      <w:proofErr w:type="gramEnd"/>
+      <w:r>
+        <w:rPr>
+          <w:sz w:val="28"/>
+          <w:szCs w:val="28"/>
+        </w:rPr>
+        <w:t xml:space="preserve"> цену. Для сохранения нажмём кнопку «Провести и закрыть»</w:t>
+      </w:r>
+    </w:p>
+    <w:p>
+      <w:pPr>
+        <w:pStyle w:val="a3"/>
+        <w:spacing w:line="240" w:lineRule="auto"/>
+        <w:rPr>
+          <w:sz w:val="28"/>
+          <w:szCs w:val="28"/>
+        </w:rPr>
+      </w:pPr>
+      <w:r>
+        <w:rPr>
+          <w:sz w:val="28"/>
+          <w:szCs w:val="28"/>
+        </w:rPr>
+        <w:lastRenderedPageBreak/>
+        <w:drawing>
+          <wp:inline distT="0" distB="0" distL="0" distR="0" wp14:anchorId="7DF48FC9" wp14:editId="1101C9ED">
+            <wp:extent cx="5940425" cy="2231390"/>
+            <wp:effectExtent l="0" t="0" r="3175" b="0"/>
+            <wp:docPr id="36" name="Рисунок 36"/>
+            <wp:cNvGraphicFramePr>
+              <a:graphicFrameLocks xmlns:a="http://schemas.openxmlformats.org/drawingml/2006/main" noChangeAspect="1"/>
+            </wp:cNvGraphicFramePr>
+            <a:graphic xmlns:a="http://schemas.openxmlformats.org/drawingml/2006/main">
+              <a:graphicData uri="http://schemas.openxmlformats.org/drawingml/2006/picture">
+                <pic:pic xmlns:pic="http://schemas.openxmlformats.org/drawingml/2006/picture">
+                  <pic:nvPicPr>
+                    <pic:cNvPr id="1" name=""/>
+                    <pic:cNvPicPr/>
+                  </pic:nvPicPr>
+                  <pic:blipFill>
+                    <a:blip r:embed="rId67"/>
+                    <a:stretch>
+                      <a:fillRect/>
+                    </a:stretch>
+                  </pic:blipFill>
+                  <pic:spPr>
+                    <a:xfrm>
+                      <a:off x="0" y="0"/>
+                      <a:ext cx="5940425" cy="2231390"/>
+                    </a:xfrm>
+                    <a:prstGeom prst="rect">
+                      <a:avLst/>
+                    </a:prstGeom>
+                  </pic:spPr>
+                </pic:pic>
+              </a:graphicData>
+            </a:graphic>
+          </wp:inline>
+        </w:drawing>
+      </w:r>
+    </w:p>
+    <w:p>
+      <w:pPr>
+        <w:pStyle w:val="a3"/>
+        <w:spacing w:line="240" w:lineRule="auto"/>
+        <w:rPr>
+          <w:sz w:val="28"/>
+          <w:szCs w:val="28"/>
+        </w:rPr>
+      </w:pPr>
+      <w:r>
+        <w:rPr>
+          <w:sz w:val="28"/>
+          <w:szCs w:val="28"/>
+        </w:rPr>
+        <w:t>Для создания счёта на оплату откроем выпадающий список кнопкой «Создать на основании» и выберем «Счёт на оплату (полученный)»</w:t>
+      </w:r>
+    </w:p>
+    <w:p>
+      <w:pPr>
+        <w:pStyle w:val="a3"/>
+        <w:spacing w:line="240" w:lineRule="auto"/>
+        <w:rPr>
+          <w:sz w:val="28"/>
+          <w:szCs w:val="28"/>
+        </w:rPr>
+      </w:pPr>
+      <w:r>
+        <w:rPr>
+          <w:sz w:val="28"/>
+          <w:szCs w:val="28"/>
+        </w:rPr>
+        <w:drawing>
+          <wp:inline distT="0" distB="0" distL="0" distR="0" wp14:anchorId="4FC94D0A" wp14:editId="789D4AE7">
+            <wp:extent cx="5601482" cy="2333951"/>
+            <wp:effectExtent l="0" t="0" r="0" b="9525"/>
+            <wp:docPr id="61" name="Рисунок 61"/>
+            <wp:cNvGraphicFramePr>
+              <a:graphicFrameLocks xmlns:a="http://schemas.openxmlformats.org/drawingml/2006/main" noChangeAspect="1"/>
+            </wp:cNvGraphicFramePr>
+            <a:graphic xmlns:a="http://schemas.openxmlformats.org/drawingml/2006/main">
+              <a:graphicData uri="http://schemas.openxmlformats.org/drawingml/2006/picture">
+                <pic:pic xmlns:pic="http://schemas.openxmlformats.org/drawingml/2006/picture">
+                  <pic:nvPicPr>
+                    <pic:cNvPr id="1" name=""/>
+                    <pic:cNvPicPr/>
+                  </pic:nvPicPr>
+                  <pic:blipFill>
+                    <a:blip r:embed="rId68"/>
+                    <a:stretch>
+                      <a:fillRect/>
+                    </a:stretch>
+                  </pic:blipFill>
+                  <pic:spPr>
+                    <a:xfrm>
+                      <a:off x="0" y="0"/>
+                      <a:ext cx="5601482" cy="2333951"/>
+                    </a:xfrm>
+                    <a:prstGeom prst="rect">
+                      <a:avLst/>
+                    </a:prstGeom>
+                  </pic:spPr>
+                </pic:pic>
+              </a:graphicData>
+            </a:graphic>
+          </wp:inline>
+        </w:drawing>
+      </w:r>
+    </w:p>
+    <w:p>
+      <w:pPr>
+        <w:pStyle w:val="a3"/>
+        <w:spacing w:line="240" w:lineRule="auto"/>
+        <w:rPr>
+          <w:sz w:val="28"/>
+          <w:szCs w:val="28"/>
+        </w:rPr>
+      </w:pPr>
+    </w:p>
+    <w:p>
+      <w:pPr>
+        <w:pStyle w:val="a3"/>
+        <w:spacing w:line="240" w:lineRule="auto"/>
+        <w:rPr>
+          <w:sz w:val="28"/>
+          <w:szCs w:val="28"/>
+        </w:rPr>
+      </w:pPr>
+      <w:r>
+        <w:rPr>
+          <w:sz w:val="28"/>
+          <w:szCs w:val="28"/>
+        </w:rPr>
+        <w:t>У нас автоматически формируется счёт</w:t>
+      </w:r>
+    </w:p>
+    <w:p>
+      <w:pPr>
+        <w:pStyle w:val="a3"/>
+        <w:spacing w:line="240" w:lineRule="auto"/>
+        <w:rPr>
+          <w:sz w:val="28"/>
+          <w:szCs w:val="28"/>
+        </w:rPr>
+      </w:pPr>
+      <w:r>
+        <w:rPr>
+          <w:sz w:val="28"/>
+          <w:szCs w:val="28"/>
+        </w:rPr>
+        <w:drawing>
+          <wp:inline distT="0" distB="0" distL="0" distR="0" wp14:anchorId="163FE1EE" wp14:editId="799404B8">
+            <wp:extent cx="5940425" cy="2179320"/>
+            <wp:effectExtent l="0" t="0" r="3175" b="0"/>
+            <wp:docPr id="62" name="Рисунок 62"/>
+            <wp:cNvGraphicFramePr>
+              <a:graphicFrameLocks xmlns:a="http://schemas.openxmlformats.org/drawingml/2006/main" noChangeAspect="1"/>
+            </wp:cNvGraphicFramePr>
+            <a:graphic xmlns:a="http://schemas.openxmlformats.org/drawingml/2006/main">
+              <a:graphicData uri="http://schemas.openxmlformats.org/drawingml/2006/picture">
+                <pic:pic xmlns:pic="http://schemas.openxmlformats.org/drawingml/2006/picture">
+                  <pic:nvPicPr>
+                    <pic:cNvPr id="1" name=""/>
+                    <pic:cNvPicPr/>
+                  </pic:nvPicPr>
+                  <pic:blipFill>
+                    <a:blip r:embed="rId69"/>
+                    <a:stretch>
+                      <a:fillRect/>
+                    </a:stretch>
+                  </pic:blipFill>
+                  <pic:spPr>
+                    <a:xfrm>
+                      <a:off x="0" y="0"/>
+                      <a:ext cx="5940425" cy="2179320"/>
+                    </a:xfrm>
+                    <a:prstGeom prst="rect">
+                      <a:avLst/>
+                    </a:prstGeom>
+                  </pic:spPr>
+                </pic:pic>
+              </a:graphicData>
+            </a:graphic>
+          </wp:inline>
+        </w:drawing>
+      </w:r>
+    </w:p>
+    <w:p>
+      <w:pPr>
+        <w:pStyle w:val="a3"/>
+        <w:spacing w:line="240" w:lineRule="auto"/>
+        <w:rPr>
+          <w:sz w:val="28"/>
+          <w:szCs w:val="28"/>
+        </w:rPr>
+      </w:pPr>
+    </w:p>
+    <w:p>
+      <w:pPr>
+        <w:pStyle w:val="a3"/>
+        <w:spacing w:line="240" w:lineRule="auto"/>
+        <w:rPr>
+          <w:sz w:val="28"/>
+          <w:szCs w:val="28"/>
+        </w:rPr>
+      </w:pPr>
+      <w:r>
+        <w:rPr>
+          <w:sz w:val="28"/>
+          <w:szCs w:val="28"/>
+        </w:rPr>
+        <w:t>Далее нажимаем «Записать» и открываем выпадающий список «Создать на основании», где выбираем «Ввести фактический платёж»</w:t>
+      </w:r>
+    </w:p>
+    <w:p>
+      <w:pPr>
+        <w:pStyle w:val="a3"/>
+        <w:spacing w:line="240" w:lineRule="auto"/>
+        <w:rPr>
+          <w:sz w:val="28"/>
+          <w:szCs w:val="28"/>
+        </w:rPr>
+      </w:pPr>
+      <w:r>
+        <w:rPr>
+          <w:sz w:val="28"/>
+          <w:szCs w:val="28"/>
+        </w:rPr>
+        <w:lastRenderedPageBreak/>
+        <w:drawing>
+          <wp:inline distT="0" distB="0" distL="0" distR="0" wp14:anchorId="366DC002" wp14:editId="60555E4B">
+            <wp:extent cx="5940425" cy="2272665"/>
+            <wp:effectExtent l="0" t="0" r="3175" b="0"/>
+            <wp:docPr id="63" name="Рисунок 63"/>
+            <wp:cNvGraphicFramePr>
+              <a:graphicFrameLocks xmlns:a="http://schemas.openxmlformats.org/drawingml/2006/main" noChangeAspect="1"/>
+            </wp:cNvGraphicFramePr>
+            <a:graphic xmlns:a="http://schemas.openxmlformats.org/drawingml/2006/main">
+              <a:graphicData uri="http://schemas.openxmlformats.org/drawingml/2006/picture">
+                <pic:pic xmlns:pic="http://schemas.openxmlformats.org/drawingml/2006/picture">
+                  <pic:nvPicPr>
+                    <pic:cNvPr id="1" name=""/>
+                    <pic:cNvPicPr/>
+                  </pic:nvPicPr>
+                  <pic:blipFill>
+                    <a:blip r:embed="rId70"/>
+                    <a:stretch>
+                      <a:fillRect/>
+                    </a:stretch>
+                  </pic:blipFill>
+                  <pic:spPr>
+                    <a:xfrm>
+                      <a:off x="0" y="0"/>
+                      <a:ext cx="5940425" cy="2272665"/>
+                    </a:xfrm>
+                    <a:prstGeom prst="rect">
+                      <a:avLst/>
+                    </a:prstGeom>
+                  </pic:spPr>
+                </pic:pic>
+              </a:graphicData>
+            </a:graphic>
+          </wp:inline>
+        </w:drawing>
+      </w:r>
+    </w:p>
+    <w:p>
+      <w:pPr>
+        <w:pStyle w:val="a3"/>
+        <w:spacing w:line="240" w:lineRule="auto"/>
+        <w:rPr>
+          <w:sz w:val="28"/>
+          <w:szCs w:val="28"/>
+        </w:rPr>
+      </w:pPr>
+      <w:r>
+        <w:rPr>
+          <w:sz w:val="28"/>
+          <w:szCs w:val="28"/>
+        </w:rPr>
+        <w:t>У нас автоматически формируется фактический платёж, то есть расход со счёта</w:t>
+      </w:r>
+    </w:p>
+    <w:p>
+      <w:pPr>
+        <w:pStyle w:val="a3"/>
+        <w:spacing w:line="240" w:lineRule="auto"/>
+        <w:rPr>
+          <w:sz w:val="28"/>
+          <w:szCs w:val="28"/>
+        </w:rPr>
+      </w:pPr>
+      <w:r>
+        <w:rPr>
+          <w:sz w:val="28"/>
+          <w:szCs w:val="28"/>
+        </w:rPr>
+        <w:drawing>
+          <wp:inline distT="0" distB="0" distL="0" distR="0" wp14:anchorId="6C5D08EC" wp14:editId="291F5F3A">
+            <wp:extent cx="5940425" cy="2927350"/>
+            <wp:effectExtent l="0" t="0" r="3175" b="6350"/>
+            <wp:docPr id="64" name="Рисунок 64"/>
+            <wp:cNvGraphicFramePr>
+              <a:graphicFrameLocks xmlns:a="http://schemas.openxmlformats.org/drawingml/2006/main" noChangeAspect="1"/>
+            </wp:cNvGraphicFramePr>
+            <a:graphic xmlns:a="http://schemas.openxmlformats.org/drawingml/2006/main">
+              <a:graphicData uri="http://schemas.openxmlformats.org/drawingml/2006/picture">
+                <pic:pic xmlns:pic="http://schemas.openxmlformats.org/drawingml/2006/picture">
+                  <pic:nvPicPr>
+                    <pic:cNvPr id="1" name=""/>
+                    <pic:cNvPicPr/>
+                  </pic:nvPicPr>
+                  <pic:blipFill>
+                    <a:blip r:embed="rId71"/>
+                    <a:stretch>
+                      <a:fillRect/>
+                    </a:stretch>
+                  </pic:blipFill>
+                  <pic:spPr>
+                    <a:xfrm>
+                      <a:off x="0" y="0"/>
+                      <a:ext cx="5940425" cy="2927350"/>
+                    </a:xfrm>
+                    <a:prstGeom prst="rect">
+                      <a:avLst/>
+                    </a:prstGeom>
+                  </pic:spPr>
+                </pic:pic>
+              </a:graphicData>
+            </a:graphic>
+          </wp:inline>
+        </w:drawing>
+      </w:r>
+    </w:p>
+    <w:p>
+      <w:pPr>
+        <w:pStyle w:val="a3"/>
+        <w:spacing w:line="240" w:lineRule="auto"/>
+        <w:rPr>
+          <w:sz w:val="28"/>
+          <w:szCs w:val="28"/>
+        </w:rPr>
+      </w:pPr>
+    </w:p>
+    <w:p>
+      <w:pPr>
+        <w:pStyle w:val="a3"/>
+        <w:spacing w:line="240" w:lineRule="auto"/>
+        <w:rPr>
+          <w:sz w:val="28"/>
+          <w:szCs w:val="28"/>
+        </w:rPr>
+      </w:pPr>
+      <w:r>
+        <w:rPr>
+          <w:sz w:val="28"/>
+          <w:szCs w:val="28"/>
+        </w:rPr>
+        <w:t>Далее нажимаем «Провести и закрыть» и со страницы «Заказы поставщикам» создаём приходную накладную</w:t>
+      </w:r>
+    </w:p>
+    <w:p>
+      <w:pPr>
+        <w:pStyle w:val="a3"/>
+        <w:spacing w:line="240" w:lineRule="auto"/>
+        <w:rPr>
+          <w:sz w:val="28"/>
+          <w:szCs w:val="28"/>
+        </w:rPr>
+      </w:pPr>
+      <w:r>
+        <w:rPr>
+          <w:sz w:val="28"/>
+          <w:szCs w:val="28"/>
+        </w:rPr>
+        <w:lastRenderedPageBreak/>
+        <w:drawing>
+          <wp:inline distT="0" distB="0" distL="0" distR="0" wp14:anchorId="458551DD" wp14:editId="26A26919">
+            <wp:extent cx="5649113" cy="3572374"/>
+            <wp:effectExtent l="0" t="0" r="0" b="9525"/>
+            <wp:docPr id="65" name="Рисунок 65"/>
+            <wp:cNvGraphicFramePr>
+              <a:graphicFrameLocks xmlns:a="http://schemas.openxmlformats.org/drawingml/2006/main" noChangeAspect="1"/>
+            </wp:cNvGraphicFramePr>
+            <a:graphic xmlns:a="http://schemas.openxmlformats.org/drawingml/2006/main">
+              <a:graphicData uri="http://schemas.openxmlformats.org/drawingml/2006/picture">
+                <pic:pic xmlns:pic="http://schemas.openxmlformats.org/drawingml/2006/picture">
+                  <pic:nvPicPr>
+                    <pic:cNvPr id="1" name=""/>
+                    <pic:cNvPicPr/>
+                  </pic:nvPicPr>
+                  <pic:blipFill>
+                    <a:blip r:embed="rId72"/>
+                    <a:stretch>
+                      <a:fillRect/>
+                    </a:stretch>
+                  </pic:blipFill>
+                  <pic:spPr>
+                    <a:xfrm>
+                      <a:off x="0" y="0"/>
+                      <a:ext cx="5649113" cy="3572374"/>
+                    </a:xfrm>
+                    <a:prstGeom prst="rect">
+                      <a:avLst/>
+                    </a:prstGeom>
+                  </pic:spPr>
+                </pic:pic>
+              </a:graphicData>
+            </a:graphic>
+          </wp:inline>
+        </w:drawing>
+      </w:r>
+    </w:p>
+    <w:p>
+      <w:pPr>
+        <w:spacing w:line="240" w:lineRule="auto"/>
+        <w:rPr>
+          <w:sz w:val="28"/>
+          <w:szCs w:val="28"/>
+        </w:rPr>
+      </w:pPr>
+    </w:p>
+    <w:p>
+      <w:pPr>
+        <w:spacing w:line="240" w:lineRule="auto"/>
+        <w:ind w:firstLine="708"/>
+        <w:rPr>
+          <w:sz w:val="28"/>
+          <w:szCs w:val="28"/>
+        </w:rPr>
+      </w:pPr>
+      <w:r>
+        <w:rPr>
+          <w:sz w:val="28"/>
+          <w:szCs w:val="28"/>
+        </w:rPr>
+        <w:t>У нас автоматически сформировалась накладная (см. Рис. 15.9). Нажимаем «Провести и закрыть»</w:t>
+      </w:r>
+    </w:p>
+    <w:p>
+      <w:pPr>
+        <w:pStyle w:val="a3"/>
+        <w:spacing w:line="240" w:lineRule="auto"/>
+        <w:rPr>
+          <w:sz w:val="28"/>
+          <w:szCs w:val="28"/>
+        </w:rPr>
+      </w:pPr>
+    </w:p>
+    <w:p>
+      <w:pPr>
+        <w:pStyle w:val="a3"/>
+        <w:spacing w:line="240" w:lineRule="auto"/>
+        <w:rPr>
+          <w:sz w:val="28"/>
+          <w:szCs w:val="28"/>
+        </w:rPr>
+      </w:pPr>
+      <w:r>
+        <w:rPr>
+          <w:sz w:val="28"/>
+          <w:szCs w:val="28"/>
+        </w:rPr>
+        <w:drawing>
+          <wp:inline distT="0" distB="0" distL="0" distR="0" wp14:anchorId="0B17B9DB" wp14:editId="78B6A11D">
+            <wp:extent cx="5940425" cy="2526030"/>
+            <wp:effectExtent l="0" t="0" r="3175" b="7620"/>
+            <wp:docPr id="66" name="Рисунок 66"/>
+            <wp:cNvGraphicFramePr>
+              <a:graphicFrameLocks xmlns:a="http://schemas.openxmlformats.org/drawingml/2006/main" noChangeAspect="1"/>
+            </wp:cNvGraphicFramePr>
+            <a:graphic xmlns:a="http://schemas.openxmlformats.org/drawingml/2006/main">
+              <a:graphicData uri="http://schemas.openxmlformats.org/drawingml/2006/picture">
+                <pic:pic xmlns:pic="http://schemas.openxmlformats.org/drawingml/2006/picture">
+                  <pic:nvPicPr>
+                    <pic:cNvPr id="1" name=""/>
+                    <pic:cNvPicPr/>
+                  </pic:nvPicPr>
+                  <pic:blipFill>
+                    <a:blip r:embed="rId73"/>
+                    <a:stretch>
+                      <a:fillRect/>
+                    </a:stretch>
+                  </pic:blipFill>
+                  <pic:spPr>
+                    <a:xfrm>
+                      <a:off x="0" y="0"/>
+                      <a:ext cx="5940425" cy="2526030"/>
+                    </a:xfrm>
+                    <a:prstGeom prst="rect">
+                      <a:avLst/>
+                    </a:prstGeom>
+                  </pic:spPr>
+                </pic:pic>
+              </a:graphicData>
+            </a:graphic>
+          </wp:inline>
+        </w:drawing>
+      </w:r>
+    </w:p>
+    <w:p>
+      <w:pPr>
+        <w:pStyle w:val="a3"/>
+        <w:spacing w:line="240" w:lineRule="auto"/>
+        <w:rPr>
+          <w:sz w:val="28"/>
+          <w:szCs w:val="28"/>
+        </w:rPr>
+      </w:pPr>
+      <w:r>
+        <w:rPr>
+          <w:sz w:val="28"/>
+          <w:szCs w:val="28"/>
+        </w:rPr>
+        <w:t>После всех операций у нас стоят пометки о том, что поставка оплачена, отгружена и принята</w:t>
+      </w:r>
+    </w:p>
+    <w:p>
+      <w:pPr>
+        <w:pStyle w:val="a3"/>
+        <w:spacing w:line="240" w:lineRule="auto"/>
+        <w:rPr>
+          <w:sz w:val="28"/>
+          <w:szCs w:val="28"/>
+        </w:rPr>
+      </w:pPr>
+      <w:r>
+        <w:rPr>
+          <w:sz w:val="28"/>
+          <w:szCs w:val="28"/>
+        </w:rPr>
+        <w:drawing>
+          <wp:inline distT="0" distB="0" distL="0" distR="0" wp14:anchorId="64C026B5" wp14:editId="45C668ED">
+            <wp:extent cx="5940425" cy="337820"/>
+            <wp:effectExtent l="0" t="0" r="3175" b="5080"/>
+            <wp:docPr id="67" name="Рисунок 67"/>
+            <wp:cNvGraphicFramePr>
+              <a:graphicFrameLocks xmlns:a="http://schemas.openxmlformats.org/drawingml/2006/main" noChangeAspect="1"/>
+            </wp:cNvGraphicFramePr>
+            <a:graphic xmlns:a="http://schemas.openxmlformats.org/drawingml/2006/main">
+              <a:graphicData uri="http://schemas.openxmlformats.org/drawingml/2006/picture">
+                <pic:pic xmlns:pic="http://schemas.openxmlformats.org/drawingml/2006/picture">
+                  <pic:nvPicPr>
+                    <pic:cNvPr id="1" name=""/>
+                    <pic:cNvPicPr/>
+                  </pic:nvPicPr>
+                  <pic:blipFill>
+                    <a:blip r:embed="rId74"/>
+                    <a:stretch>
+                      <a:fillRect/>
+                    </a:stretch>
+                  </pic:blipFill>
+                  <pic:spPr>
+                    <a:xfrm>
+                      <a:off x="0" y="0"/>
+                      <a:ext cx="5940425" cy="337820"/>
+                    </a:xfrm>
+                    <a:prstGeom prst="rect">
+                      <a:avLst/>
+                    </a:prstGeom>
+                  </pic:spPr>
+                </pic:pic>
+              </a:graphicData>
+            </a:graphic>
+          </wp:inline>
+        </w:drawing>
+      </w:r>
+    </w:p>
+    <w:p>
+      <w:pPr>
+        <w:pStyle w:val="a3"/>
+        <w:spacing w:line="240" w:lineRule="auto"/>
+        <w:rPr>
+          <w:sz w:val="28"/>
+          <w:szCs w:val="28"/>
+        </w:rPr>
+      </w:pPr>
+      <w:r>
+        <w:rPr>
+          <w:sz w:val="28"/>
+          <w:szCs w:val="28"/>
+        </w:rPr>
+        <w:t xml:space="preserve">Сменим состояние «В работе» на «Завершён». </w:t>
+      </w:r>
+    </w:p>
+    <w:p>
+      <w:pPr>
+        <w:pStyle w:val="a3"/>
+        <w:spacing w:line="240" w:lineRule="auto"/>
+        <w:rPr>
+          <w:sz w:val="28"/>
+          <w:szCs w:val="28"/>
+        </w:rPr>
+      </w:pPr>
+    </w:p>
+    <w:p>
+      <w:pPr>
+        <w:pStyle w:val="a3"/>
+        <w:spacing w:line="240" w:lineRule="auto"/>
+        <w:rPr>
+          <w:sz w:val="28"/>
+          <w:szCs w:val="28"/>
+        </w:rPr>
+      </w:pPr>
+      <w:r>
+        <w:rPr>
+          <w:sz w:val="28"/>
+          <w:szCs w:val="28"/>
+        </w:rPr>
+        <w:lastRenderedPageBreak/>
+        <w:drawing>
+          <wp:inline distT="0" distB="0" distL="0" distR="0" wp14:anchorId="52DD97B6" wp14:editId="02801754">
+            <wp:extent cx="5940425" cy="2226310"/>
+            <wp:effectExtent l="0" t="0" r="3175" b="2540"/>
+            <wp:docPr id="68" name="Рисунок 68"/>
+            <wp:cNvGraphicFramePr>
+              <a:graphicFrameLocks xmlns:a="http://schemas.openxmlformats.org/drawingml/2006/main" noChangeAspect="1"/>
+            </wp:cNvGraphicFramePr>
+            <a:graphic xmlns:a="http://schemas.openxmlformats.org/drawingml/2006/main">
+              <a:graphicData uri="http://schemas.openxmlformats.org/drawingml/2006/picture">
+                <pic:pic xmlns:pic="http://schemas.openxmlformats.org/drawingml/2006/picture">
+                  <pic:nvPicPr>
+                    <pic:cNvPr id="1" name=""/>
+                    <pic:cNvPicPr/>
+                  </pic:nvPicPr>
+                  <pic:blipFill>
+                    <a:blip r:embed="rId75"/>
+                    <a:stretch>
+                      <a:fillRect/>
+                    </a:stretch>
+                  </pic:blipFill>
+                  <pic:spPr>
+                    <a:xfrm>
+                      <a:off x="0" y="0"/>
+                      <a:ext cx="5940425" cy="2226310"/>
+                    </a:xfrm>
+                    <a:prstGeom prst="rect">
+                      <a:avLst/>
+                    </a:prstGeom>
+                  </pic:spPr>
+                </pic:pic>
+              </a:graphicData>
+            </a:graphic>
+          </wp:inline>
+        </w:drawing>
+      </w:r>
+    </w:p>
+    <w:p>
+      <w:pPr>
+        <w:pStyle w:val="a3"/>
+        <w:spacing w:line="240" w:lineRule="auto"/>
+        <w:rPr>
+          <w:sz w:val="28"/>
+          <w:szCs w:val="28"/>
+        </w:rPr>
+      </w:pPr>
+    </w:p>
+    <w:p>
+      <w:pPr>
+        <w:pStyle w:val="a3"/>
+        <w:spacing w:line="240" w:lineRule="auto"/>
+        <w:rPr>
+          <w:sz w:val="28"/>
+          <w:szCs w:val="28"/>
+        </w:rPr>
+      </w:pPr>
+      <w:r>
+        <w:rPr>
+          <w:sz w:val="28"/>
+          <w:szCs w:val="28"/>
+        </w:rPr>
+        <w:drawing>
+          <wp:inline distT="0" distB="0" distL="0" distR="0" wp14:anchorId="63349BBB" wp14:editId="10E9AC12">
+            <wp:extent cx="5940425" cy="289560"/>
+            <wp:effectExtent l="0" t="0" r="3175" b="0"/>
+            <wp:docPr id="69" name="Рисунок 69"/>
+            <wp:cNvGraphicFramePr>
+              <a:graphicFrameLocks xmlns:a="http://schemas.openxmlformats.org/drawingml/2006/main" noChangeAspect="1"/>
+            </wp:cNvGraphicFramePr>
+            <a:graphic xmlns:a="http://schemas.openxmlformats.org/drawingml/2006/main">
+              <a:graphicData uri="http://schemas.openxmlformats.org/drawingml/2006/picture">
+                <pic:pic xmlns:pic="http://schemas.openxmlformats.org/drawingml/2006/picture">
+                  <pic:nvPicPr>
+                    <pic:cNvPr id="1" name=""/>
+                    <pic:cNvPicPr/>
+                  </pic:nvPicPr>
+                  <pic:blipFill>
+                    <a:blip r:embed="rId76"/>
+                    <a:stretch>
+                      <a:fillRect/>
+                    </a:stretch>
+                  </pic:blipFill>
+                  <pic:spPr>
+                    <a:xfrm>
+                      <a:off x="0" y="0"/>
+                      <a:ext cx="5940425" cy="289560"/>
+                    </a:xfrm>
+                    <a:prstGeom prst="rect">
+                      <a:avLst/>
+                    </a:prstGeom>
+                  </pic:spPr>
+                </pic:pic>
+              </a:graphicData>
+            </a:graphic>
+          </wp:inline>
+        </w:drawing>
+      </w:r>
+    </w:p>
+    <w:p>
+      <w:pPr>
+        <w:pStyle w:val="a3"/>
+        <w:spacing w:line="240" w:lineRule="auto"/>
+        <w:rPr>
+          <w:sz w:val="28"/>
+          <w:szCs w:val="28"/>
+        </w:rPr>
+      </w:pPr>
+    </w:p>
+    <w:p>
+      <w:pPr>
+        <w:pStyle w:val="a3"/>
+        <w:numPr>
+          <w:ilvl w:val="0"/>
+          <w:numId w:val="10"/>
+        </w:numPr>
+        <w:spacing w:line="240" w:lineRule="auto"/>
+        <w:rPr>
+          <w:sz w:val="28"/>
+          <w:szCs w:val="28"/>
+        </w:rPr>
+      </w:pPr>
+      <w:r>
+        <w:rPr>
+          <w:sz w:val="28"/>
+          <w:szCs w:val="28"/>
+        </w:rPr>
+        <w:t>Создать покупателей</w:t>
+      </w:r>
+      <w:r>
+        <w:rPr>
+          <w:sz w:val="28"/>
+          <w:szCs w:val="28"/>
+        </w:rPr>
+        <w:t xml:space="preserve"> </w:t>
+      </w:r>
+    </w:p>
+    <w:p>
+      <w:pPr>
+        <w:pStyle w:val="a3"/>
+        <w:rPr>
+          <w:rFonts w:ascii="Times New Roman" w:hAnsi="Times New Roman" w:cs="Times New Roman"/>
+          <w:sz w:val="28"/>
+          <w:szCs w:val="28"/>
+        </w:rPr>
+      </w:pPr>
+    </w:p>
+    <w:p>
+      <w:pPr>
+        <w:pStyle w:val="a3"/>
+        <w:rPr>
+          <w:rFonts w:ascii="Times New Roman" w:hAnsi="Times New Roman" w:cs="Times New Roman"/>
+          <w:sz w:val="28"/>
+          <w:szCs w:val="28"/>
+        </w:rPr>
+      </w:pPr>
+      <w:r>
+        <w:rPr>
+          <w:rFonts w:ascii="Times New Roman" w:hAnsi="Times New Roman" w:cs="Times New Roman"/>
+          <w:sz w:val="28"/>
+          <w:szCs w:val="28"/>
+        </w:rPr>
+        <w:t>Для этого перейдём во вкладку Продажи / Продажи / Покупатели</w:t>
+      </w:r>
+    </w:p>
+    <w:p>
+      <w:pPr>
+        <w:pStyle w:val="a3"/>
+        <w:rPr>
+          <w:rFonts w:ascii="Times New Roman" w:hAnsi="Times New Roman" w:cs="Times New Roman"/>
+          <w:sz w:val="28"/>
+          <w:szCs w:val="28"/>
+        </w:rPr>
+      </w:pPr>
+      <w:r>
+        <w:rPr>
+          <w:noProof/>
+        </w:rPr>
+        <w:drawing>
+          <wp:inline distT="0" distB="0" distL="0" distR="0" wp14:anchorId="62164B81" wp14:editId="0C5B91F9">
+            <wp:extent cx="3662680" cy="2729865"/>
+            <wp:effectExtent l="0" t="0" r="0" b="0"/>
+            <wp:docPr id="119" name="Рисунок 119"/>
+            <wp:cNvGraphicFramePr>
+              <a:graphicFrameLocks xmlns:a="http://schemas.openxmlformats.org/drawingml/2006/main" noChangeAspect="1"/>
+            </wp:cNvGraphicFramePr>
+            <a:graphic xmlns:a="http://schemas.openxmlformats.org/drawingml/2006/main">
+              <a:graphicData uri="http://schemas.openxmlformats.org/drawingml/2006/picture">
+                <pic:pic xmlns:pic="http://schemas.openxmlformats.org/drawingml/2006/picture">
+                  <pic:nvPicPr>
+                    <pic:cNvPr id="119" name="Рисунок 119"/>
+                    <pic:cNvPicPr>
+                      <a:picLocks noChangeAspect="1"/>
+                    </pic:cNvPicPr>
+                  </pic:nvPicPr>
+                  <pic:blipFill>
+                    <a:blip r:embed="rId77"/>
+                    <a:stretch>
+                      <a:fillRect/>
+                    </a:stretch>
+                  </pic:blipFill>
+                  <pic:spPr>
+                    <a:xfrm>
+                      <a:off x="0" y="0"/>
+                      <a:ext cx="3662680" cy="2729865"/>
+                    </a:xfrm>
+                    <a:prstGeom prst="rect">
+                      <a:avLst/>
+                    </a:prstGeom>
+                  </pic:spPr>
+                </pic:pic>
+              </a:graphicData>
+            </a:graphic>
+          </wp:inline>
+        </w:drawing>
+      </w:r>
+    </w:p>
+    <w:p>
+      <w:pPr>
+        <w:spacing w:line="240" w:lineRule="auto"/>
+        <w:rPr>
+          <w:sz w:val="28"/>
+          <w:szCs w:val="28"/>
+        </w:rPr>
+      </w:pPr>
+      <w:r>
+        <w:rPr>
+          <w:sz w:val="28"/>
+          <w:szCs w:val="28"/>
+        </w:rPr>
+        <w:t>Во вкладке Покупатели представлен список покупателей, а также можно создать нового</w:t>
+      </w:r>
+    </w:p>
+    <w:p>
+      <w:pPr>
+        <w:spacing w:line="240" w:lineRule="auto"/>
+        <w:rPr>
+          <w:sz w:val="28"/>
+          <w:szCs w:val="28"/>
+        </w:rPr>
+      </w:pPr>
+      <w:r>
+        <w:rPr>
+          <w:sz w:val="28"/>
+          <w:szCs w:val="28"/>
+        </w:rPr>
+        <w:drawing>
+          <wp:inline distT="0" distB="0" distL="0" distR="0" wp14:anchorId="0B52C393" wp14:editId="0125A5E4">
+            <wp:extent cx="4563112" cy="1838582"/>
+            <wp:effectExtent l="0" t="0" r="0" b="9525"/>
+            <wp:docPr id="71" name="Рисунок 71"/>
+            <wp:cNvGraphicFramePr>
+              <a:graphicFrameLocks xmlns:a="http://schemas.openxmlformats.org/drawingml/2006/main" noChangeAspect="1"/>
+            </wp:cNvGraphicFramePr>
+            <a:graphic xmlns:a="http://schemas.openxmlformats.org/drawingml/2006/main">
+              <a:graphicData uri="http://schemas.openxmlformats.org/drawingml/2006/picture">
+                <pic:pic xmlns:pic="http://schemas.openxmlformats.org/drawingml/2006/picture">
+                  <pic:nvPicPr>
+                    <pic:cNvPr id="1" name=""/>
+                    <pic:cNvPicPr/>
+                  </pic:nvPicPr>
+                  <pic:blipFill>
+                    <a:blip r:embed="rId78"/>
+                    <a:stretch>
+                      <a:fillRect/>
+                    </a:stretch>
+                  </pic:blipFill>
+                  <pic:spPr>
+                    <a:xfrm>
+                      <a:off x="0" y="0"/>
+                      <a:ext cx="4563112" cy="1838582"/>
+                    </a:xfrm>
+                    <a:prstGeom prst="rect">
+                      <a:avLst/>
+                    </a:prstGeom>
+                  </pic:spPr>
+                </pic:pic>
+              </a:graphicData>
+            </a:graphic>
+          </wp:inline>
+        </w:drawing>
+      </w:r>
+    </w:p>
+    <w:p>
+      <w:pPr>
+        <w:spacing w:line="240" w:lineRule="auto"/>
+        <w:rPr>
+          <w:sz w:val="28"/>
+          <w:szCs w:val="28"/>
+        </w:rPr>
+      </w:pPr>
+      <w:r>
+        <w:rPr>
+          <w:sz w:val="28"/>
+          <w:szCs w:val="28"/>
+        </w:rPr>
+        <w:lastRenderedPageBreak/>
+        <w:t xml:space="preserve">Для создания нового покупателя указываем наименование </w:t>
+      </w:r>
+      <w:proofErr w:type="gramStart"/>
+      <w:r>
+        <w:rPr>
+          <w:sz w:val="28"/>
+          <w:szCs w:val="28"/>
+        </w:rPr>
+        <w:t>организации  (</w:t>
+      </w:r>
+      <w:proofErr w:type="gramEnd"/>
+      <w:r>
+        <w:rPr>
+          <w:sz w:val="28"/>
+          <w:szCs w:val="28"/>
+        </w:rPr>
+        <w:t>1), вводим её адрес, а далее нажимаем «Записать и закрыть»</w:t>
+      </w:r>
+    </w:p>
+    <w:p>
+      <w:pPr>
+        <w:spacing w:line="240" w:lineRule="auto"/>
+        <w:rPr>
+          <w:sz w:val="28"/>
+          <w:szCs w:val="28"/>
+        </w:rPr>
+      </w:pPr>
+      <w:r>
+        <w:rPr>
+          <w:sz w:val="28"/>
+          <w:szCs w:val="28"/>
+        </w:rPr>
+        <w:drawing>
+          <wp:inline distT="0" distB="0" distL="0" distR="0" wp14:anchorId="2391F443" wp14:editId="5C92C021">
+            <wp:extent cx="5940425" cy="3322955"/>
+            <wp:effectExtent l="0" t="0" r="3175" b="0"/>
+            <wp:docPr id="72" name="Рисунок 72"/>
+            <wp:cNvGraphicFramePr>
+              <a:graphicFrameLocks xmlns:a="http://schemas.openxmlformats.org/drawingml/2006/main" noChangeAspect="1"/>
+            </wp:cNvGraphicFramePr>
+            <a:graphic xmlns:a="http://schemas.openxmlformats.org/drawingml/2006/main">
+              <a:graphicData uri="http://schemas.openxmlformats.org/drawingml/2006/picture">
+                <pic:pic xmlns:pic="http://schemas.openxmlformats.org/drawingml/2006/picture">
+                  <pic:nvPicPr>
+                    <pic:cNvPr id="1" name=""/>
+                    <pic:cNvPicPr/>
+                  </pic:nvPicPr>
+                  <pic:blipFill>
+                    <a:blip r:embed="rId79"/>
+                    <a:stretch>
+                      <a:fillRect/>
+                    </a:stretch>
+                  </pic:blipFill>
+                  <pic:spPr>
+                    <a:xfrm>
+                      <a:off x="0" y="0"/>
+                      <a:ext cx="5940425" cy="3322955"/>
+                    </a:xfrm>
+                    <a:prstGeom prst="rect">
+                      <a:avLst/>
+                    </a:prstGeom>
+                  </pic:spPr>
+                </pic:pic>
+              </a:graphicData>
+            </a:graphic>
+          </wp:inline>
+        </w:drawing>
+      </w:r>
+    </w:p>
+    <w:p>
+      <w:pPr>
+        <w:spacing w:line="240" w:lineRule="auto"/>
+        <w:rPr>
+          <w:sz w:val="28"/>
+          <w:szCs w:val="28"/>
+        </w:rPr>
+      </w:pPr>
+    </w:p>
+    <w:p>
+      <w:pPr>
+        <w:spacing w:line="240" w:lineRule="auto"/>
+        <w:rPr>
+          <w:sz w:val="28"/>
+          <w:szCs w:val="28"/>
+        </w:rPr>
+      </w:pPr>
+      <w:r>
+        <w:rPr>
+          <w:sz w:val="28"/>
+          <w:szCs w:val="28"/>
+        </w:rPr>
+        <w:t>Итоговый список покупателей</w:t>
+      </w:r>
+    </w:p>
+    <w:p>
+      <w:pPr>
+        <w:spacing w:line="240" w:lineRule="auto"/>
+        <w:rPr>
+          <w:sz w:val="28"/>
+          <w:szCs w:val="28"/>
+        </w:rPr>
+      </w:pPr>
+      <w:r>
+        <w:rPr>
+          <w:sz w:val="28"/>
+          <w:szCs w:val="28"/>
+        </w:rPr>
+        <w:drawing>
+          <wp:inline distT="0" distB="0" distL="0" distR="0" wp14:anchorId="1E2F8802" wp14:editId="20817BFC">
+            <wp:extent cx="4439270" cy="1590897"/>
+            <wp:effectExtent l="0" t="0" r="0" b="9525"/>
+            <wp:docPr id="73" name="Рисунок 73"/>
+            <wp:cNvGraphicFramePr>
+              <a:graphicFrameLocks xmlns:a="http://schemas.openxmlformats.org/drawingml/2006/main" noChangeAspect="1"/>
+            </wp:cNvGraphicFramePr>
+            <a:graphic xmlns:a="http://schemas.openxmlformats.org/drawingml/2006/main">
+              <a:graphicData uri="http://schemas.openxmlformats.org/drawingml/2006/picture">
+                <pic:pic xmlns:pic="http://schemas.openxmlformats.org/drawingml/2006/picture">
+                  <pic:nvPicPr>
+                    <pic:cNvPr id="1" name=""/>
+                    <pic:cNvPicPr/>
+                  </pic:nvPicPr>
+                  <pic:blipFill>
+                    <a:blip r:embed="rId80"/>
+                    <a:stretch>
+                      <a:fillRect/>
+                    </a:stretch>
+                  </pic:blipFill>
+                  <pic:spPr>
+                    <a:xfrm>
+                      <a:off x="0" y="0"/>
+                      <a:ext cx="4439270" cy="1590897"/>
+                    </a:xfrm>
+                    <a:prstGeom prst="rect">
+                      <a:avLst/>
+                    </a:prstGeom>
+                  </pic:spPr>
+                </pic:pic>
+              </a:graphicData>
+            </a:graphic>
+          </wp:inline>
+        </w:drawing>
+      </w:r>
+    </w:p>
+    <w:p>
+      <w:pPr>
+        <w:spacing w:line="240" w:lineRule="auto"/>
+        <w:rPr>
+          <w:sz w:val="28"/>
+          <w:szCs w:val="28"/>
+        </w:rPr>
+      </w:pPr>
+    </w:p>
+    <w:p>
+      <w:pPr>
+        <w:spacing w:line="240" w:lineRule="auto"/>
+        <w:ind w:left="720"/>
+        <w:rPr>
+          <w:sz w:val="28"/>
+          <w:szCs w:val="28"/>
+        </w:rPr>
+      </w:pPr>
+      <w:r>
+        <w:rPr>
+          <w:sz w:val="28"/>
+          <w:szCs w:val="28"/>
+        </w:rPr>
+        <w:t xml:space="preserve">15. </w:t>
+      </w:r>
+      <w:r>
+        <w:rPr>
+          <w:sz w:val="28"/>
+          <w:szCs w:val="28"/>
+        </w:rPr>
+        <w:t>Создать заказы покупателей, счёт на оплату, поступление на счёт, накладную и счёт-фактуру</w:t>
+      </w:r>
+    </w:p>
+    <w:p>
+      <w:pPr>
+        <w:spacing w:line="240" w:lineRule="auto"/>
+        <w:rPr>
+          <w:sz w:val="28"/>
+          <w:szCs w:val="28"/>
+        </w:rPr>
+      </w:pPr>
+      <w:r>
+        <w:rPr>
+          <w:sz w:val="28"/>
+          <w:szCs w:val="28"/>
+        </w:rPr>
+        <w:t>Для этого перейдём во вкладку продажи / Продажи /Заказы покупателей</w:t>
+      </w:r>
+    </w:p>
+    <w:p>
+      <w:pPr>
+        <w:spacing w:line="240" w:lineRule="auto"/>
+        <w:rPr>
+          <w:sz w:val="28"/>
+          <w:szCs w:val="28"/>
+        </w:rPr>
+      </w:pPr>
+      <w:r>
+        <w:rPr>
+          <w:noProof/>
+        </w:rPr>
+        <w:lastRenderedPageBreak/>
+        <w:drawing>
+          <wp:inline distT="0" distB="0" distL="0" distR="0" wp14:anchorId="0C5FC899" wp14:editId="519F3BF2">
+            <wp:extent cx="3674745" cy="2824480"/>
+            <wp:effectExtent l="0" t="0" r="1905" b="0"/>
+            <wp:docPr id="122" name="Рисунок 122"/>
+            <wp:cNvGraphicFramePr>
+              <a:graphicFrameLocks xmlns:a="http://schemas.openxmlformats.org/drawingml/2006/main" noChangeAspect="1"/>
+            </wp:cNvGraphicFramePr>
+            <a:graphic xmlns:a="http://schemas.openxmlformats.org/drawingml/2006/main">
+              <a:graphicData uri="http://schemas.openxmlformats.org/drawingml/2006/picture">
+                <pic:pic xmlns:pic="http://schemas.openxmlformats.org/drawingml/2006/picture">
+                  <pic:nvPicPr>
+                    <pic:cNvPr id="122" name="Рисунок 122"/>
+                    <pic:cNvPicPr>
+                      <a:picLocks noChangeAspect="1"/>
+                    </pic:cNvPicPr>
+                  </pic:nvPicPr>
+                  <pic:blipFill>
+                    <a:blip r:embed="rId81"/>
+                    <a:stretch>
+                      <a:fillRect/>
+                    </a:stretch>
+                  </pic:blipFill>
+                  <pic:spPr>
+                    <a:xfrm>
+                      <a:off x="0" y="0"/>
+                      <a:ext cx="3674745" cy="2824480"/>
+                    </a:xfrm>
+                    <a:prstGeom prst="rect">
+                      <a:avLst/>
+                    </a:prstGeom>
+                  </pic:spPr>
+                </pic:pic>
+              </a:graphicData>
+            </a:graphic>
+          </wp:inline>
+        </w:drawing>
+      </w:r>
+    </w:p>
+    <w:p>
+      <w:pPr>
+        <w:spacing w:line="240" w:lineRule="auto"/>
+        <w:rPr>
+          <w:sz w:val="28"/>
+          <w:szCs w:val="28"/>
+        </w:rPr>
+      </w:pPr>
+      <w:r>
+        <w:rPr>
+          <w:sz w:val="28"/>
+          <w:szCs w:val="28"/>
+        </w:rPr>
+        <w:t xml:space="preserve">Вкладка Заказы покупателей аналогична вкладке Заказы поставщикам  </w:t>
+      </w:r>
+    </w:p>
+    <w:p>
+      <w:pPr>
+        <w:spacing w:line="240" w:lineRule="auto"/>
+        <w:rPr>
+          <w:sz w:val="28"/>
+          <w:szCs w:val="28"/>
+        </w:rPr>
+      </w:pPr>
+      <w:r>
+        <w:rPr>
+          <w:sz w:val="28"/>
+          <w:szCs w:val="28"/>
+        </w:rPr>
+        <w:drawing>
+          <wp:inline distT="0" distB="0" distL="0" distR="0" wp14:anchorId="784A8CE7" wp14:editId="5F0C624B">
+            <wp:extent cx="5372850" cy="1562318"/>
+            <wp:effectExtent l="0" t="0" r="0" b="0"/>
+            <wp:docPr id="74" name="Рисунок 74"/>
+            <wp:cNvGraphicFramePr>
+              <a:graphicFrameLocks xmlns:a="http://schemas.openxmlformats.org/drawingml/2006/main" noChangeAspect="1"/>
+            </wp:cNvGraphicFramePr>
+            <a:graphic xmlns:a="http://schemas.openxmlformats.org/drawingml/2006/main">
+              <a:graphicData uri="http://schemas.openxmlformats.org/drawingml/2006/picture">
+                <pic:pic xmlns:pic="http://schemas.openxmlformats.org/drawingml/2006/picture">
+                  <pic:nvPicPr>
+                    <pic:cNvPr id="1" name=""/>
+                    <pic:cNvPicPr/>
+                  </pic:nvPicPr>
+                  <pic:blipFill>
+                    <a:blip r:embed="rId82"/>
+                    <a:stretch>
+                      <a:fillRect/>
+                    </a:stretch>
+                  </pic:blipFill>
+                  <pic:spPr>
+                    <a:xfrm>
+                      <a:off x="0" y="0"/>
+                      <a:ext cx="5372850" cy="1562318"/>
+                    </a:xfrm>
+                    <a:prstGeom prst="rect">
+                      <a:avLst/>
+                    </a:prstGeom>
+                  </pic:spPr>
+                </pic:pic>
+              </a:graphicData>
+            </a:graphic>
+          </wp:inline>
+        </w:drawing>
+      </w:r>
+    </w:p>
+    <w:p>
+      <w:pPr>
+        <w:spacing w:line="240" w:lineRule="auto"/>
+        <w:rPr>
+          <w:sz w:val="28"/>
+          <w:szCs w:val="28"/>
+        </w:rPr>
+      </w:pPr>
+      <w:r>
+        <w:rPr>
+          <w:sz w:val="28"/>
+          <w:szCs w:val="28"/>
+        </w:rPr>
+        <w:t>При создании нового заказа нужно указать покупателя</w:t>
+      </w:r>
+      <w:r>
+        <w:rPr>
+          <w:sz w:val="28"/>
+          <w:szCs w:val="28"/>
+        </w:rPr>
+        <w:t>,</w:t>
+      </w:r>
+      <w:r>
+        <w:rPr>
+          <w:sz w:val="28"/>
+          <w:szCs w:val="28"/>
+        </w:rPr>
+        <w:t xml:space="preserve"> дату отгрузки, добавить нужные номенклатуры, ввести количество. Для сохранения нажмём кнопку «Провести и закрыть»</w:t>
+      </w:r>
+    </w:p>
+    <w:p>
+      <w:pPr>
+        <w:spacing w:line="240" w:lineRule="auto"/>
+        <w:rPr>
+          <w:sz w:val="28"/>
+          <w:szCs w:val="28"/>
+        </w:rPr>
+      </w:pPr>
+      <w:r>
+        <w:rPr>
+          <w:sz w:val="28"/>
+          <w:szCs w:val="28"/>
+        </w:rPr>
+        <w:drawing>
+          <wp:inline distT="0" distB="0" distL="0" distR="0" wp14:anchorId="5B0CEEDC" wp14:editId="2264842E">
+            <wp:extent cx="5940425" cy="2309495"/>
+            <wp:effectExtent l="0" t="0" r="3175" b="0"/>
+            <wp:docPr id="75" name="Рисунок 75"/>
+            <wp:cNvGraphicFramePr>
+              <a:graphicFrameLocks xmlns:a="http://schemas.openxmlformats.org/drawingml/2006/main" noChangeAspect="1"/>
+            </wp:cNvGraphicFramePr>
+            <a:graphic xmlns:a="http://schemas.openxmlformats.org/drawingml/2006/main">
+              <a:graphicData uri="http://schemas.openxmlformats.org/drawingml/2006/picture">
+                <pic:pic xmlns:pic="http://schemas.openxmlformats.org/drawingml/2006/picture">
+                  <pic:nvPicPr>
+                    <pic:cNvPr id="1" name=""/>
+                    <pic:cNvPicPr/>
+                  </pic:nvPicPr>
+                  <pic:blipFill>
+                    <a:blip r:embed="rId83"/>
+                    <a:stretch>
+                      <a:fillRect/>
+                    </a:stretch>
+                  </pic:blipFill>
+                  <pic:spPr>
+                    <a:xfrm>
+                      <a:off x="0" y="0"/>
+                      <a:ext cx="5940425" cy="2309495"/>
+                    </a:xfrm>
+                    <a:prstGeom prst="rect">
+                      <a:avLst/>
+                    </a:prstGeom>
+                  </pic:spPr>
+                </pic:pic>
+              </a:graphicData>
+            </a:graphic>
+          </wp:inline>
+        </w:drawing>
+      </w:r>
+    </w:p>
+    <w:p>
+      <w:pPr>
+        <w:spacing w:line="240" w:lineRule="auto"/>
+        <w:rPr>
+          <w:sz w:val="28"/>
+          <w:szCs w:val="28"/>
+        </w:rPr>
+      </w:pPr>
+      <w:r>
+        <w:rPr>
+          <w:sz w:val="28"/>
+          <w:szCs w:val="28"/>
+        </w:rPr>
+        <w:t>Для создания счёта на оплату откроем выпадающий список (1) и выберем пункт «счета на оплату»</w:t>
+      </w:r>
+    </w:p>
+    <w:p>
+      <w:pPr>
+        <w:spacing w:line="240" w:lineRule="auto"/>
+        <w:rPr>
+          <w:sz w:val="28"/>
+          <w:szCs w:val="28"/>
+        </w:rPr>
+      </w:pPr>
+      <w:r>
+        <w:rPr>
+          <w:sz w:val="28"/>
+          <w:szCs w:val="28"/>
+        </w:rPr>
+        <w:lastRenderedPageBreak/>
+        <w:drawing>
+          <wp:inline distT="0" distB="0" distL="0" distR="0" wp14:anchorId="3D0490AB" wp14:editId="732EBA72">
+            <wp:extent cx="3086531" cy="800212"/>
+            <wp:effectExtent l="0" t="0" r="0" b="0"/>
+            <wp:docPr id="76" name="Рисунок 76"/>
+            <wp:cNvGraphicFramePr>
+              <a:graphicFrameLocks xmlns:a="http://schemas.openxmlformats.org/drawingml/2006/main" noChangeAspect="1"/>
+            </wp:cNvGraphicFramePr>
+            <a:graphic xmlns:a="http://schemas.openxmlformats.org/drawingml/2006/main">
+              <a:graphicData uri="http://schemas.openxmlformats.org/drawingml/2006/picture">
+                <pic:pic xmlns:pic="http://schemas.openxmlformats.org/drawingml/2006/picture">
+                  <pic:nvPicPr>
+                    <pic:cNvPr id="1" name=""/>
+                    <pic:cNvPicPr/>
+                  </pic:nvPicPr>
+                  <pic:blipFill>
+                    <a:blip r:embed="rId84"/>
+                    <a:stretch>
+                      <a:fillRect/>
+                    </a:stretch>
+                  </pic:blipFill>
+                  <pic:spPr>
+                    <a:xfrm>
+                      <a:off x="0" y="0"/>
+                      <a:ext cx="3086531" cy="800212"/>
+                    </a:xfrm>
+                    <a:prstGeom prst="rect">
+                      <a:avLst/>
+                    </a:prstGeom>
+                  </pic:spPr>
+                </pic:pic>
+              </a:graphicData>
+            </a:graphic>
+          </wp:inline>
+        </w:drawing>
+      </w:r>
+    </w:p>
+    <w:p>
+      <w:pPr>
+        <w:spacing w:line="240" w:lineRule="auto"/>
+        <w:rPr>
+          <w:sz w:val="28"/>
+          <w:szCs w:val="28"/>
+        </w:rPr>
+      </w:pPr>
+      <w:r>
+        <w:rPr>
+          <w:sz w:val="28"/>
+          <w:szCs w:val="28"/>
+        </w:rPr>
+        <w:t>У нас автоматически создаётся счёт на оплату</w:t>
+      </w:r>
+    </w:p>
+    <w:p>
+      <w:pPr>
+        <w:spacing w:line="240" w:lineRule="auto"/>
+        <w:rPr>
+          <w:sz w:val="28"/>
+          <w:szCs w:val="28"/>
+        </w:rPr>
+      </w:pPr>
+      <w:r>
+        <w:rPr>
+          <w:sz w:val="28"/>
+          <w:szCs w:val="28"/>
+        </w:rPr>
+        <w:drawing>
+          <wp:inline distT="0" distB="0" distL="0" distR="0" wp14:anchorId="79746373" wp14:editId="18F53C5A">
+            <wp:extent cx="5940425" cy="2021840"/>
+            <wp:effectExtent l="0" t="0" r="3175" b="0"/>
+            <wp:docPr id="77" name="Рисунок 77"/>
+            <wp:cNvGraphicFramePr>
+              <a:graphicFrameLocks xmlns:a="http://schemas.openxmlformats.org/drawingml/2006/main" noChangeAspect="1"/>
+            </wp:cNvGraphicFramePr>
+            <a:graphic xmlns:a="http://schemas.openxmlformats.org/drawingml/2006/main">
+              <a:graphicData uri="http://schemas.openxmlformats.org/drawingml/2006/picture">
+                <pic:pic xmlns:pic="http://schemas.openxmlformats.org/drawingml/2006/picture">
+                  <pic:nvPicPr>
+                    <pic:cNvPr id="1" name=""/>
+                    <pic:cNvPicPr/>
+                  </pic:nvPicPr>
+                  <pic:blipFill>
+                    <a:blip r:embed="rId85"/>
+                    <a:stretch>
+                      <a:fillRect/>
+                    </a:stretch>
+                  </pic:blipFill>
+                  <pic:spPr>
+                    <a:xfrm>
+                      <a:off x="0" y="0"/>
+                      <a:ext cx="5940425" cy="2021840"/>
+                    </a:xfrm>
+                    <a:prstGeom prst="rect">
+                      <a:avLst/>
+                    </a:prstGeom>
+                  </pic:spPr>
+                </pic:pic>
+              </a:graphicData>
+            </a:graphic>
+          </wp:inline>
+        </w:drawing>
+      </w:r>
+    </w:p>
+    <w:p>
+      <w:pPr>
+        <w:spacing w:line="240" w:lineRule="auto"/>
+        <w:rPr>
+          <w:sz w:val="28"/>
+          <w:szCs w:val="28"/>
+        </w:rPr>
+      </w:pPr>
+      <w:r>
+        <w:rPr>
+          <w:sz w:val="28"/>
+          <w:szCs w:val="28"/>
+        </w:rPr>
+        <w:t>Нажмём «записать». Далее вновь открываем выпадающий список (1) и выбираем Поступление на счёт</w:t>
+      </w:r>
+    </w:p>
+    <w:p>
+      <w:pPr>
+        <w:spacing w:line="240" w:lineRule="auto"/>
+        <w:rPr>
+          <w:sz w:val="28"/>
+          <w:szCs w:val="28"/>
+        </w:rPr>
+      </w:pPr>
+      <w:r>
+        <w:rPr>
+          <w:sz w:val="28"/>
+          <w:szCs w:val="28"/>
+        </w:rPr>
+        <w:drawing>
+          <wp:inline distT="0" distB="0" distL="0" distR="0" wp14:anchorId="2FB5F884" wp14:editId="730BB13F">
+            <wp:extent cx="3010320" cy="952633"/>
+            <wp:effectExtent l="0" t="0" r="0" b="0"/>
+            <wp:docPr id="79" name="Рисунок 79"/>
+            <wp:cNvGraphicFramePr>
+              <a:graphicFrameLocks xmlns:a="http://schemas.openxmlformats.org/drawingml/2006/main" noChangeAspect="1"/>
+            </wp:cNvGraphicFramePr>
+            <a:graphic xmlns:a="http://schemas.openxmlformats.org/drawingml/2006/main">
+              <a:graphicData uri="http://schemas.openxmlformats.org/drawingml/2006/picture">
+                <pic:pic xmlns:pic="http://schemas.openxmlformats.org/drawingml/2006/picture">
+                  <pic:nvPicPr>
+                    <pic:cNvPr id="1" name=""/>
+                    <pic:cNvPicPr/>
+                  </pic:nvPicPr>
+                  <pic:blipFill>
+                    <a:blip r:embed="rId86"/>
+                    <a:stretch>
+                      <a:fillRect/>
+                    </a:stretch>
+                  </pic:blipFill>
+                  <pic:spPr>
+                    <a:xfrm>
+                      <a:off x="0" y="0"/>
+                      <a:ext cx="3010320" cy="952633"/>
+                    </a:xfrm>
+                    <a:prstGeom prst="rect">
+                      <a:avLst/>
+                    </a:prstGeom>
+                  </pic:spPr>
+                </pic:pic>
+              </a:graphicData>
+            </a:graphic>
+          </wp:inline>
+        </w:drawing>
+      </w:r>
+    </w:p>
+    <w:p>
+      <w:pPr>
+        <w:spacing w:line="240" w:lineRule="auto"/>
+        <w:rPr>
+          <w:sz w:val="28"/>
+          <w:szCs w:val="28"/>
+        </w:rPr>
+      </w:pPr>
+      <w:r>
+        <w:rPr>
+          <w:sz w:val="28"/>
+          <w:szCs w:val="28"/>
+        </w:rPr>
+        <w:t>У нас автоматически создаётся поступление на счёт</w:t>
+      </w:r>
+    </w:p>
+    <w:p>
+      <w:pPr>
+        <w:spacing w:line="240" w:lineRule="auto"/>
+        <w:rPr>
+          <w:sz w:val="28"/>
+          <w:szCs w:val="28"/>
+        </w:rPr>
+      </w:pPr>
+      <w:r>
+        <w:rPr>
+          <w:sz w:val="28"/>
+          <w:szCs w:val="28"/>
+        </w:rPr>
+        <w:drawing>
+          <wp:inline distT="0" distB="0" distL="0" distR="0" wp14:anchorId="18D531B1" wp14:editId="38EF9EEB">
+            <wp:extent cx="5940425" cy="2880360"/>
+            <wp:effectExtent l="0" t="0" r="3175" b="0"/>
+            <wp:docPr id="78" name="Рисунок 78"/>
+            <wp:cNvGraphicFramePr>
+              <a:graphicFrameLocks xmlns:a="http://schemas.openxmlformats.org/drawingml/2006/main" noChangeAspect="1"/>
+            </wp:cNvGraphicFramePr>
+            <a:graphic xmlns:a="http://schemas.openxmlformats.org/drawingml/2006/main">
+              <a:graphicData uri="http://schemas.openxmlformats.org/drawingml/2006/picture">
+                <pic:pic xmlns:pic="http://schemas.openxmlformats.org/drawingml/2006/picture">
+                  <pic:nvPicPr>
+                    <pic:cNvPr id="1" name=""/>
+                    <pic:cNvPicPr/>
+                  </pic:nvPicPr>
+                  <pic:blipFill>
+                    <a:blip r:embed="rId87"/>
+                    <a:stretch>
+                      <a:fillRect/>
+                    </a:stretch>
+                  </pic:blipFill>
+                  <pic:spPr>
+                    <a:xfrm>
+                      <a:off x="0" y="0"/>
+                      <a:ext cx="5940425" cy="2880360"/>
+                    </a:xfrm>
+                    <a:prstGeom prst="rect">
+                      <a:avLst/>
+                    </a:prstGeom>
+                  </pic:spPr>
+                </pic:pic>
+              </a:graphicData>
+            </a:graphic>
+          </wp:inline>
+        </w:drawing>
+      </w:r>
+    </w:p>
+    <w:p>
+      <w:pPr>
+        <w:spacing w:line="240" w:lineRule="auto"/>
+        <w:rPr>
+          <w:sz w:val="28"/>
+          <w:szCs w:val="28"/>
+        </w:rPr>
+      </w:pPr>
+      <w:r>
+        <w:rPr>
+          <w:sz w:val="28"/>
+          <w:szCs w:val="28"/>
+        </w:rPr>
+        <w:t>Вернёмся к Заказу покупателя и нажмём «провести»</w:t>
+      </w:r>
+      <w:r>
+        <w:rPr>
+          <w:sz w:val="28"/>
+          <w:szCs w:val="28"/>
+        </w:rPr>
+        <w:t xml:space="preserve">. </w:t>
+      </w:r>
+      <w:r>
+        <w:rPr>
+          <w:sz w:val="28"/>
+          <w:szCs w:val="28"/>
+        </w:rPr>
+        <w:t>Далее вновь открываем выпадающий список и выбираем Расходная накладная</w:t>
+      </w:r>
+    </w:p>
+    <w:p>
+      <w:pPr>
+        <w:spacing w:line="240" w:lineRule="auto"/>
+        <w:rPr>
+          <w:sz w:val="28"/>
+          <w:szCs w:val="28"/>
+        </w:rPr>
+      </w:pPr>
+      <w:r>
+        <w:rPr>
+          <w:sz w:val="28"/>
+          <w:szCs w:val="28"/>
+        </w:rPr>
+        <w:lastRenderedPageBreak/>
+        <w:drawing>
+          <wp:inline distT="0" distB="0" distL="0" distR="0" wp14:anchorId="36E5C0C4" wp14:editId="2720EF3A">
+            <wp:extent cx="3210373" cy="2896004"/>
+            <wp:effectExtent l="0" t="0" r="9525" b="0"/>
+            <wp:docPr id="80" name="Рисунок 80"/>
+            <wp:cNvGraphicFramePr>
+              <a:graphicFrameLocks xmlns:a="http://schemas.openxmlformats.org/drawingml/2006/main" noChangeAspect="1"/>
+            </wp:cNvGraphicFramePr>
+            <a:graphic xmlns:a="http://schemas.openxmlformats.org/drawingml/2006/main">
+              <a:graphicData uri="http://schemas.openxmlformats.org/drawingml/2006/picture">
+                <pic:pic xmlns:pic="http://schemas.openxmlformats.org/drawingml/2006/picture">
+                  <pic:nvPicPr>
+                    <pic:cNvPr id="1" name=""/>
+                    <pic:cNvPicPr/>
+                  </pic:nvPicPr>
+                  <pic:blipFill>
+                    <a:blip r:embed="rId88"/>
+                    <a:stretch>
+                      <a:fillRect/>
+                    </a:stretch>
+                  </pic:blipFill>
+                  <pic:spPr>
+                    <a:xfrm>
+                      <a:off x="0" y="0"/>
+                      <a:ext cx="3210373" cy="2896004"/>
+                    </a:xfrm>
+                    <a:prstGeom prst="rect">
+                      <a:avLst/>
+                    </a:prstGeom>
+                  </pic:spPr>
+                </pic:pic>
+              </a:graphicData>
+            </a:graphic>
+          </wp:inline>
+        </w:drawing>
+      </w:r>
+    </w:p>
+    <w:p>
+      <w:pPr>
+        <w:spacing w:line="240" w:lineRule="auto"/>
+        <w:rPr>
+          <w:sz w:val="28"/>
+          <w:szCs w:val="28"/>
+        </w:rPr>
+      </w:pPr>
+      <w:r>
+        <w:rPr>
+          <w:sz w:val="28"/>
+          <w:szCs w:val="28"/>
+        </w:rPr>
+        <w:t>У нас автоматически формируется расходная накладная</w:t>
+      </w:r>
+    </w:p>
+    <w:p>
+      <w:pPr>
+        <w:spacing w:line="240" w:lineRule="auto"/>
+        <w:rPr>
+          <w:sz w:val="28"/>
+          <w:szCs w:val="28"/>
+        </w:rPr>
+      </w:pPr>
+      <w:r>
+        <w:rPr>
+          <w:sz w:val="28"/>
+          <w:szCs w:val="28"/>
+        </w:rPr>
+        <w:drawing>
+          <wp:inline distT="0" distB="0" distL="0" distR="0" wp14:anchorId="4FED46F2" wp14:editId="47F4F647">
+            <wp:extent cx="5940425" cy="2185670"/>
+            <wp:effectExtent l="0" t="0" r="3175" b="5080"/>
+            <wp:docPr id="81" name="Рисунок 81"/>
+            <wp:cNvGraphicFramePr>
+              <a:graphicFrameLocks xmlns:a="http://schemas.openxmlformats.org/drawingml/2006/main" noChangeAspect="1"/>
+            </wp:cNvGraphicFramePr>
+            <a:graphic xmlns:a="http://schemas.openxmlformats.org/drawingml/2006/main">
+              <a:graphicData uri="http://schemas.openxmlformats.org/drawingml/2006/picture">
+                <pic:pic xmlns:pic="http://schemas.openxmlformats.org/drawingml/2006/picture">
+                  <pic:nvPicPr>
+                    <pic:cNvPr id="1" name=""/>
+                    <pic:cNvPicPr/>
+                  </pic:nvPicPr>
+                  <pic:blipFill>
+                    <a:blip r:embed="rId89"/>
+                    <a:stretch>
+                      <a:fillRect/>
+                    </a:stretch>
+                  </pic:blipFill>
+                  <pic:spPr>
+                    <a:xfrm>
+                      <a:off x="0" y="0"/>
+                      <a:ext cx="5940425" cy="2185670"/>
+                    </a:xfrm>
+                    <a:prstGeom prst="rect">
+                      <a:avLst/>
+                    </a:prstGeom>
+                  </pic:spPr>
+                </pic:pic>
+              </a:graphicData>
+            </a:graphic>
+          </wp:inline>
+        </w:drawing>
+      </w:r>
+    </w:p>
+    <w:p>
+      <w:pPr>
+        <w:spacing w:line="240" w:lineRule="auto"/>
+        <w:rPr>
+          <w:sz w:val="28"/>
+          <w:szCs w:val="28"/>
+        </w:rPr>
+      </w:pPr>
+      <w:r>
+        <w:rPr>
+          <w:sz w:val="28"/>
+          <w:szCs w:val="28"/>
+        </w:rPr>
+        <w:t>Далее нажмём «записать». Далее вновь открываем выпадающий список (1) и выбираем Счёт-фактура</w:t>
+      </w:r>
+    </w:p>
+    <w:p>
+      <w:pPr>
+        <w:spacing w:line="240" w:lineRule="auto"/>
+        <w:rPr>
+          <w:sz w:val="28"/>
+          <w:szCs w:val="28"/>
+        </w:rPr>
+      </w:pPr>
+      <w:r>
+        <w:rPr>
+          <w:noProof/>
+        </w:rPr>
+        <w:drawing>
+          <wp:inline distT="0" distB="0" distL="0" distR="0" wp14:anchorId="27A0062C" wp14:editId="41198CCB">
+            <wp:extent cx="2457450" cy="1571625"/>
+            <wp:effectExtent l="0" t="0" r="0" b="9525"/>
+            <wp:docPr id="148" name="Рисунок 148"/>
+            <wp:cNvGraphicFramePr>
+              <a:graphicFrameLocks xmlns:a="http://schemas.openxmlformats.org/drawingml/2006/main" noChangeAspect="1"/>
+            </wp:cNvGraphicFramePr>
+            <a:graphic xmlns:a="http://schemas.openxmlformats.org/drawingml/2006/main">
+              <a:graphicData uri="http://schemas.openxmlformats.org/drawingml/2006/picture">
+                <pic:pic xmlns:pic="http://schemas.openxmlformats.org/drawingml/2006/picture">
+                  <pic:nvPicPr>
+                    <pic:cNvPr id="148" name="Рисунок 148"/>
+                    <pic:cNvPicPr>
+                      <a:picLocks noChangeAspect="1"/>
+                    </pic:cNvPicPr>
+                  </pic:nvPicPr>
+                  <pic:blipFill>
+                    <a:blip r:embed="rId90"/>
+                    <a:stretch>
+                      <a:fillRect/>
+                    </a:stretch>
+                  </pic:blipFill>
+                  <pic:spPr>
+                    <a:xfrm>
+                      <a:off x="0" y="0"/>
+                      <a:ext cx="2457450" cy="1571625"/>
+                    </a:xfrm>
+                    <a:prstGeom prst="rect">
+                      <a:avLst/>
+                    </a:prstGeom>
+                  </pic:spPr>
+                </pic:pic>
+              </a:graphicData>
+            </a:graphic>
+          </wp:inline>
+        </w:drawing>
+      </w:r>
+    </w:p>
+    <w:p>
+      <w:pPr>
+        <w:spacing w:line="240" w:lineRule="auto"/>
+        <w:rPr>
+          <w:sz w:val="28"/>
+          <w:szCs w:val="28"/>
+        </w:rPr>
+      </w:pPr>
+      <w:r>
+        <w:rPr>
+          <w:sz w:val="28"/>
+          <w:szCs w:val="28"/>
+        </w:rPr>
+        <w:t xml:space="preserve">Автоматически создаётся счёт-фактура  </w:t>
+      </w:r>
+    </w:p>
+    <w:p>
+      <w:pPr>
+        <w:spacing w:line="240" w:lineRule="auto"/>
+        <w:rPr>
+          <w:sz w:val="28"/>
+          <w:szCs w:val="28"/>
+        </w:rPr>
+      </w:pPr>
+      <w:r>
+        <w:rPr>
+          <w:sz w:val="28"/>
+          <w:szCs w:val="28"/>
+        </w:rPr>
+        <w:lastRenderedPageBreak/>
+        <w:drawing>
+          <wp:inline distT="0" distB="0" distL="0" distR="0" wp14:anchorId="618EC88C" wp14:editId="0B037A32">
+            <wp:extent cx="5940425" cy="2664460"/>
+            <wp:effectExtent l="0" t="0" r="3175" b="2540"/>
+            <wp:docPr id="82" name="Рисунок 82"/>
+            <wp:cNvGraphicFramePr>
+              <a:graphicFrameLocks xmlns:a="http://schemas.openxmlformats.org/drawingml/2006/main" noChangeAspect="1"/>
+            </wp:cNvGraphicFramePr>
+            <a:graphic xmlns:a="http://schemas.openxmlformats.org/drawingml/2006/main">
+              <a:graphicData uri="http://schemas.openxmlformats.org/drawingml/2006/picture">
+                <pic:pic xmlns:pic="http://schemas.openxmlformats.org/drawingml/2006/picture">
+                  <pic:nvPicPr>
+                    <pic:cNvPr id="1" name=""/>
+                    <pic:cNvPicPr/>
+                  </pic:nvPicPr>
+                  <pic:blipFill>
+                    <a:blip r:embed="rId91"/>
+                    <a:stretch>
+                      <a:fillRect/>
+                    </a:stretch>
+                  </pic:blipFill>
+                  <pic:spPr>
+                    <a:xfrm>
+                      <a:off x="0" y="0"/>
+                      <a:ext cx="5940425" cy="2664460"/>
+                    </a:xfrm>
+                    <a:prstGeom prst="rect">
+                      <a:avLst/>
+                    </a:prstGeom>
+                  </pic:spPr>
+                </pic:pic>
+              </a:graphicData>
+            </a:graphic>
+          </wp:inline>
+        </w:drawing>
+      </w:r>
+    </w:p>
+    <w:p>
+      <w:pPr>
+        <w:spacing w:line="240" w:lineRule="auto"/>
+        <w:rPr>
+          <w:sz w:val="28"/>
+          <w:szCs w:val="28"/>
+        </w:rPr>
+      </w:pPr>
+    </w:p>
+    <w:p>
+      <w:pPr>
+        <w:pStyle w:val="a3"/>
+        <w:numPr>
+          <w:ilvl w:val="0"/>
+          <w:numId w:val="12"/>
+        </w:numPr>
+        <w:spacing w:line="240" w:lineRule="auto"/>
+        <w:rPr>
+          <w:sz w:val="28"/>
+          <w:szCs w:val="28"/>
+        </w:rPr>
+      </w:pPr>
+      <w:r>
+        <w:rPr>
+          <w:sz w:val="28"/>
+          <w:szCs w:val="28"/>
+        </w:rPr>
+        <w:t xml:space="preserve"> </w:t>
+      </w:r>
+      <w:r>
+        <w:rPr>
+          <w:sz w:val="28"/>
+          <w:szCs w:val="28"/>
+        </w:rPr>
+        <w:t>Поменяем пароль у пользователя 1С</w:t>
+      </w:r>
+    </w:p>
+    <w:p>
+      <w:pPr>
+        <w:pStyle w:val="a3"/>
+        <w:spacing w:line="240" w:lineRule="auto"/>
+        <w:ind w:left="735"/>
+        <w:rPr>
+          <w:sz w:val="28"/>
+          <w:szCs w:val="28"/>
+        </w:rPr>
+      </w:pPr>
+    </w:p>
+    <w:p>
+      <w:pPr>
+        <w:pStyle w:val="a3"/>
+        <w:ind w:left="735"/>
+        <w:rPr>
+          <w:rFonts w:ascii="Times New Roman" w:hAnsi="Times New Roman" w:cs="Times New Roman"/>
+          <w:sz w:val="28"/>
+          <w:szCs w:val="28"/>
+        </w:rPr>
+      </w:pPr>
+      <w:r>
+        <w:rPr>
+          <w:rFonts w:ascii="Times New Roman" w:hAnsi="Times New Roman" w:cs="Times New Roman"/>
+          <w:sz w:val="28"/>
+          <w:szCs w:val="28"/>
+        </w:rPr>
+        <w:t xml:space="preserve">Для этого перейдём во вкладку Ещё больше возможностей </w:t>
+      </w:r>
+    </w:p>
+    <w:p>
+      <w:pPr>
+        <w:pStyle w:val="a3"/>
+        <w:spacing w:line="240" w:lineRule="auto"/>
+        <w:ind w:left="735"/>
+        <w:rPr>
+          <w:rFonts w:ascii="Times New Roman" w:hAnsi="Times New Roman" w:cs="Times New Roman"/>
+          <w:sz w:val="28"/>
+          <w:szCs w:val="28"/>
+        </w:rPr>
+      </w:pPr>
+      <w:r>
+        <w:rPr>
+          <w:rFonts w:ascii="Times New Roman" w:hAnsi="Times New Roman" w:cs="Times New Roman"/>
+          <w:sz w:val="28"/>
+          <w:szCs w:val="28"/>
+        </w:rPr>
+        <w:t>Переходим в пункт Персонал, где в подпункте Администрирование выбираем Настройка пользователей и прав</w:t>
+      </w:r>
+    </w:p>
+    <w:p>
+      <w:pPr>
+        <w:pStyle w:val="a3"/>
+        <w:spacing w:line="240" w:lineRule="auto"/>
+        <w:ind w:left="735"/>
+        <w:rPr>
+          <w:sz w:val="28"/>
+          <w:szCs w:val="28"/>
+        </w:rPr>
+      </w:pPr>
+      <w:r>
+        <w:rPr>
+          <w:noProof/>
+        </w:rPr>
+        <w:drawing>
+          <wp:inline distT="0" distB="0" distL="0" distR="0" wp14:anchorId="2B22CCAB" wp14:editId="711294E9">
+            <wp:extent cx="3321050" cy="3310890"/>
+            <wp:effectExtent l="0" t="0" r="0" b="3810"/>
+            <wp:docPr id="162" name="Рисунок 162"/>
+            <wp:cNvGraphicFramePr>
+              <a:graphicFrameLocks xmlns:a="http://schemas.openxmlformats.org/drawingml/2006/main" noChangeAspect="1"/>
+            </wp:cNvGraphicFramePr>
+            <a:graphic xmlns:a="http://schemas.openxmlformats.org/drawingml/2006/main">
+              <a:graphicData uri="http://schemas.openxmlformats.org/drawingml/2006/picture">
+                <pic:pic xmlns:pic="http://schemas.openxmlformats.org/drawingml/2006/picture">
+                  <pic:nvPicPr>
+                    <pic:cNvPr id="162" name="Рисунок 162"/>
+                    <pic:cNvPicPr>
+                      <a:picLocks noChangeAspect="1"/>
+                    </pic:cNvPicPr>
+                  </pic:nvPicPr>
+                  <pic:blipFill>
+                    <a:blip r:embed="rId92"/>
+                    <a:stretch>
+                      <a:fillRect/>
+                    </a:stretch>
+                  </pic:blipFill>
+                  <pic:spPr>
+                    <a:xfrm>
+                      <a:off x="0" y="0"/>
+                      <a:ext cx="3321050" cy="3310890"/>
+                    </a:xfrm>
+                    <a:prstGeom prst="rect">
+                      <a:avLst/>
+                    </a:prstGeom>
+                  </pic:spPr>
+                </pic:pic>
+              </a:graphicData>
+            </a:graphic>
+          </wp:inline>
+        </w:drawing>
+      </w:r>
+    </w:p>
+    <w:p>
+      <w:pPr>
+        <w:pStyle w:val="a3"/>
+        <w:spacing w:line="240" w:lineRule="auto"/>
+        <w:ind w:left="735"/>
+        <w:rPr>
+          <w:sz w:val="28"/>
+          <w:szCs w:val="28"/>
+        </w:rPr>
+      </w:pPr>
+    </w:p>
+    <w:p>
+      <w:pPr>
+        <w:pStyle w:val="a3"/>
+        <w:spacing w:line="240" w:lineRule="auto"/>
+        <w:ind w:left="735"/>
+        <w:rPr>
+          <w:noProof/>
+        </w:rPr>
+      </w:pPr>
+      <w:r>
+        <w:rPr>
+          <w:sz w:val="28"/>
+          <w:szCs w:val="28"/>
+        </w:rPr>
+        <w:t>В настройках необходимо выбрать «Пользователи»</w:t>
+      </w:r>
+      <w:r>
+        <w:rPr>
+          <w:noProof/>
+        </w:rPr>
+        <w:t xml:space="preserve"> </w:t>
+      </w:r>
+      <w:r>
+        <w:rPr>
+          <w:sz w:val="28"/>
+          <w:szCs w:val="28"/>
+        </w:rPr>
+        <w:drawing>
+          <wp:inline distT="0" distB="0" distL="0" distR="0" wp14:anchorId="6267400C" wp14:editId="2E10E5D3">
+            <wp:extent cx="3067478" cy="1200318"/>
+            <wp:effectExtent l="0" t="0" r="0" b="0"/>
+            <wp:docPr id="83" name="Рисунок 83"/>
+            <wp:cNvGraphicFramePr>
+              <a:graphicFrameLocks xmlns:a="http://schemas.openxmlformats.org/drawingml/2006/main" noChangeAspect="1"/>
+            </wp:cNvGraphicFramePr>
+            <a:graphic xmlns:a="http://schemas.openxmlformats.org/drawingml/2006/main">
+              <a:graphicData uri="http://schemas.openxmlformats.org/drawingml/2006/picture">
+                <pic:pic xmlns:pic="http://schemas.openxmlformats.org/drawingml/2006/picture">
+                  <pic:nvPicPr>
+                    <pic:cNvPr id="1" name=""/>
+                    <pic:cNvPicPr/>
+                  </pic:nvPicPr>
+                  <pic:blipFill>
+                    <a:blip r:embed="rId93"/>
+                    <a:stretch>
+                      <a:fillRect/>
+                    </a:stretch>
+                  </pic:blipFill>
+                  <pic:spPr>
+                    <a:xfrm>
+                      <a:off x="0" y="0"/>
+                      <a:ext cx="3067478" cy="1200318"/>
+                    </a:xfrm>
+                    <a:prstGeom prst="rect">
+                      <a:avLst/>
+                    </a:prstGeom>
+                  </pic:spPr>
+                </pic:pic>
+              </a:graphicData>
+            </a:graphic>
+          </wp:inline>
+        </w:drawing>
+      </w:r>
+    </w:p>
+    <w:p>
+      <w:pPr>
+        <w:pStyle w:val="a3"/>
+        <w:spacing w:line="240" w:lineRule="auto"/>
+        <w:ind w:left="735"/>
+        <w:rPr>
+          <w:sz w:val="28"/>
+          <w:szCs w:val="28"/>
+        </w:rPr>
+      </w:pPr>
+      <w:r>
+        <w:rPr>
+          <w:sz w:val="28"/>
+          <w:szCs w:val="28"/>
+        </w:rPr>
+        <w:lastRenderedPageBreak/>
+        <w:t>Открывается страница с перечнем пользователей</w:t>
+      </w:r>
+    </w:p>
+    <w:p>
+      <w:pPr>
+        <w:pStyle w:val="a3"/>
+        <w:spacing w:line="240" w:lineRule="auto"/>
+        <w:ind w:left="735"/>
+        <w:rPr>
+          <w:sz w:val="28"/>
+          <w:szCs w:val="28"/>
+        </w:rPr>
+      </w:pPr>
+      <w:r>
+        <w:rPr>
+          <w:sz w:val="28"/>
+          <w:szCs w:val="28"/>
+        </w:rPr>
+        <w:drawing>
+          <wp:inline distT="0" distB="0" distL="0" distR="0" wp14:anchorId="0148F463" wp14:editId="66D420ED">
+            <wp:extent cx="5382376" cy="1371791"/>
+            <wp:effectExtent l="0" t="0" r="8890" b="0"/>
+            <wp:docPr id="84" name="Рисунок 84"/>
+            <wp:cNvGraphicFramePr>
+              <a:graphicFrameLocks xmlns:a="http://schemas.openxmlformats.org/drawingml/2006/main" noChangeAspect="1"/>
+            </wp:cNvGraphicFramePr>
+            <a:graphic xmlns:a="http://schemas.openxmlformats.org/drawingml/2006/main">
+              <a:graphicData uri="http://schemas.openxmlformats.org/drawingml/2006/picture">
+                <pic:pic xmlns:pic="http://schemas.openxmlformats.org/drawingml/2006/picture">
+                  <pic:nvPicPr>
+                    <pic:cNvPr id="1" name=""/>
+                    <pic:cNvPicPr/>
+                  </pic:nvPicPr>
+                  <pic:blipFill>
+                    <a:blip r:embed="rId94"/>
+                    <a:stretch>
+                      <a:fillRect/>
+                    </a:stretch>
+                  </pic:blipFill>
+                  <pic:spPr>
+                    <a:xfrm>
+                      <a:off x="0" y="0"/>
+                      <a:ext cx="5382376" cy="1371791"/>
+                    </a:xfrm>
+                    <a:prstGeom prst="rect">
+                      <a:avLst/>
+                    </a:prstGeom>
+                  </pic:spPr>
+                </pic:pic>
+              </a:graphicData>
+            </a:graphic>
+          </wp:inline>
+        </w:drawing>
+      </w:r>
+    </w:p>
+    <w:p>
+      <w:pPr>
+        <w:pStyle w:val="a3"/>
+        <w:spacing w:line="240" w:lineRule="auto"/>
+        <w:ind w:left="735"/>
+        <w:rPr>
+          <w:sz w:val="28"/>
+          <w:szCs w:val="28"/>
+        </w:rPr>
+      </w:pPr>
+    </w:p>
+    <w:p>
+      <w:pPr>
+        <w:pStyle w:val="a3"/>
+        <w:spacing w:line="240" w:lineRule="auto"/>
+        <w:ind w:left="735"/>
+        <w:rPr>
+          <w:sz w:val="28"/>
+          <w:szCs w:val="28"/>
+        </w:rPr>
+      </w:pPr>
+      <w:r>
+        <w:rPr>
+          <w:sz w:val="28"/>
+          <w:szCs w:val="28"/>
+        </w:rPr>
+        <w:t>Дважды кликаем по нужному нам пользователю. Открывается страница настроек пользователя (см. Рис. 18.4), где нужно нажать кнопку «сменить пароль»</w:t>
+      </w:r>
+    </w:p>
+    <w:p>
+      <w:pPr>
+        <w:pStyle w:val="a3"/>
+        <w:spacing w:line="240" w:lineRule="auto"/>
+        <w:ind w:left="735"/>
+        <w:rPr>
+          <w:sz w:val="28"/>
+          <w:szCs w:val="28"/>
+        </w:rPr>
+      </w:pPr>
+      <w:r>
+        <w:rPr>
+          <w:sz w:val="28"/>
+          <w:szCs w:val="28"/>
+        </w:rPr>
+        <w:drawing>
+          <wp:inline distT="0" distB="0" distL="0" distR="0" wp14:anchorId="0A40EE1A" wp14:editId="5995F82A">
+            <wp:extent cx="5940425" cy="3454400"/>
+            <wp:effectExtent l="0" t="0" r="3175" b="0"/>
+            <wp:docPr id="85" name="Рисунок 85"/>
+            <wp:cNvGraphicFramePr>
+              <a:graphicFrameLocks xmlns:a="http://schemas.openxmlformats.org/drawingml/2006/main" noChangeAspect="1"/>
+            </wp:cNvGraphicFramePr>
+            <a:graphic xmlns:a="http://schemas.openxmlformats.org/drawingml/2006/main">
+              <a:graphicData uri="http://schemas.openxmlformats.org/drawingml/2006/picture">
+                <pic:pic xmlns:pic="http://schemas.openxmlformats.org/drawingml/2006/picture">
+                  <pic:nvPicPr>
+                    <pic:cNvPr id="1" name=""/>
+                    <pic:cNvPicPr/>
+                  </pic:nvPicPr>
+                  <pic:blipFill>
+                    <a:blip r:embed="rId95"/>
+                    <a:stretch>
+                      <a:fillRect/>
+                    </a:stretch>
+                  </pic:blipFill>
+                  <pic:spPr>
+                    <a:xfrm>
+                      <a:off x="0" y="0"/>
+                      <a:ext cx="5940425" cy="3454400"/>
+                    </a:xfrm>
+                    <a:prstGeom prst="rect">
+                      <a:avLst/>
+                    </a:prstGeom>
+                  </pic:spPr>
+                </pic:pic>
+              </a:graphicData>
+            </a:graphic>
+          </wp:inline>
+        </w:drawing>
+      </w:r>
+    </w:p>
+    <w:p>
+      <w:pPr>
+        <w:pStyle w:val="a3"/>
+        <w:spacing w:line="240" w:lineRule="auto"/>
+        <w:ind w:left="735"/>
+        <w:rPr>
+          <w:sz w:val="28"/>
+          <w:szCs w:val="28"/>
+        </w:rPr>
+      </w:pPr>
+      <w:r>
+        <w:rPr>
+          <w:sz w:val="28"/>
+          <w:szCs w:val="28"/>
+        </w:rPr>
+        <w:t>Открывается форма смены</w:t>
+      </w:r>
+    </w:p>
+    <w:p>
+      <w:pPr>
+        <w:pStyle w:val="a3"/>
+        <w:spacing w:line="240" w:lineRule="auto"/>
+        <w:ind w:left="735"/>
+        <w:rPr>
+          <w:sz w:val="28"/>
+          <w:szCs w:val="28"/>
+        </w:rPr>
+      </w:pPr>
+      <w:r>
+        <w:rPr>
+          <w:noProof/>
+        </w:rPr>
+        <w:drawing>
+          <wp:inline distT="0" distB="0" distL="0" distR="0" wp14:anchorId="5DD56DCA" wp14:editId="5FE1B6B9">
+            <wp:extent cx="4400550" cy="2400300"/>
+            <wp:effectExtent l="0" t="0" r="0" b="0"/>
+            <wp:docPr id="166" name="Рисунок 166"/>
+            <wp:cNvGraphicFramePr>
+              <a:graphicFrameLocks xmlns:a="http://schemas.openxmlformats.org/drawingml/2006/main" noChangeAspect="1"/>
+            </wp:cNvGraphicFramePr>
+            <a:graphic xmlns:a="http://schemas.openxmlformats.org/drawingml/2006/main">
+              <a:graphicData uri="http://schemas.openxmlformats.org/drawingml/2006/picture">
+                <pic:pic xmlns:pic="http://schemas.openxmlformats.org/drawingml/2006/picture">
+                  <pic:nvPicPr>
+                    <pic:cNvPr id="166" name="Рисунок 166"/>
+                    <pic:cNvPicPr>
+                      <a:picLocks noChangeAspect="1"/>
+                    </pic:cNvPicPr>
+                  </pic:nvPicPr>
+                  <pic:blipFill>
+                    <a:blip r:embed="rId96"/>
+                    <a:stretch>
+                      <a:fillRect/>
+                    </a:stretch>
+                  </pic:blipFill>
+                  <pic:spPr>
+                    <a:xfrm>
+                      <a:off x="0" y="0"/>
+                      <a:ext cx="4400550" cy="2400300"/>
+                    </a:xfrm>
+                    <a:prstGeom prst="rect">
+                      <a:avLst/>
+                    </a:prstGeom>
+                  </pic:spPr>
+                </pic:pic>
+              </a:graphicData>
+            </a:graphic>
+          </wp:inline>
+        </w:drawing>
+      </w:r>
+    </w:p>
+    <w:p>
+      <w:pPr>
+        <w:pStyle w:val="a3"/>
+        <w:numPr>
+          <w:ilvl w:val="0"/>
+          <w:numId w:val="12"/>
+        </w:numPr>
+        <w:spacing w:line="240" w:lineRule="auto"/>
+        <w:rPr>
+          <w:sz w:val="28"/>
+          <w:szCs w:val="28"/>
+        </w:rPr>
+      </w:pPr>
+      <w:r>
+        <w:rPr>
+          <w:sz w:val="28"/>
+          <w:szCs w:val="28"/>
+        </w:rPr>
+        <w:t>Пометим на удаление и удалим заказ пользователя</w:t>
+      </w:r>
+    </w:p>
+    <w:p>
+      <w:pPr>
+        <w:pStyle w:val="a3"/>
+        <w:spacing w:line="240" w:lineRule="auto"/>
+        <w:ind w:left="735"/>
+        <w:rPr>
+          <w:sz w:val="28"/>
+          <w:szCs w:val="28"/>
+        </w:rPr>
+      </w:pPr>
+      <w:r>
+        <w:rPr>
+          <w:sz w:val="28"/>
+          <w:szCs w:val="28"/>
+        </w:rPr>
+        <w:t>Для этого перейдём во вкладку Заказ покупателя</w:t>
+      </w:r>
+    </w:p>
+    <w:p>
+      <w:pPr>
+        <w:pStyle w:val="a3"/>
+        <w:spacing w:line="240" w:lineRule="auto"/>
+        <w:ind w:left="735"/>
+        <w:rPr>
+          <w:sz w:val="28"/>
+          <w:szCs w:val="28"/>
+        </w:rPr>
+      </w:pPr>
+    </w:p>
+    <w:p>
+      <w:pPr>
+        <w:pStyle w:val="a3"/>
+        <w:spacing w:line="240" w:lineRule="auto"/>
+        <w:ind w:left="735"/>
+        <w:rPr>
+          <w:sz w:val="28"/>
+          <w:szCs w:val="28"/>
+        </w:rPr>
+      </w:pPr>
+      <w:r>
+        <w:rPr>
+          <w:sz w:val="28"/>
+          <w:szCs w:val="28"/>
+        </w:rPr>
+        <w:lastRenderedPageBreak/>
+        <w:t>Выбираем заказ, который хотим удалить, кликаем по нему правой кнопкой мыши и выбираем «Пометить на удаление»</w:t>
+      </w:r>
+    </w:p>
+    <w:p>
+      <w:pPr>
+        <w:pStyle w:val="a3"/>
+        <w:spacing w:line="240" w:lineRule="auto"/>
+        <w:ind w:left="735"/>
+        <w:rPr>
+          <w:sz w:val="28"/>
+          <w:szCs w:val="28"/>
+        </w:rPr>
+      </w:pPr>
+      <w:r>
+        <w:rPr>
+          <w:sz w:val="28"/>
+          <w:szCs w:val="28"/>
+        </w:rPr>
+        <w:drawing>
+          <wp:inline distT="0" distB="0" distL="0" distR="0" wp14:anchorId="5BFF59ED" wp14:editId="37DB8FB5">
+            <wp:extent cx="5940425" cy="1998345"/>
+            <wp:effectExtent l="0" t="0" r="3175" b="1905"/>
+            <wp:docPr id="87" name="Рисунок 87"/>
+            <wp:cNvGraphicFramePr>
+              <a:graphicFrameLocks xmlns:a="http://schemas.openxmlformats.org/drawingml/2006/main" noChangeAspect="1"/>
+            </wp:cNvGraphicFramePr>
+            <a:graphic xmlns:a="http://schemas.openxmlformats.org/drawingml/2006/main">
+              <a:graphicData uri="http://schemas.openxmlformats.org/drawingml/2006/picture">
+                <pic:pic xmlns:pic="http://schemas.openxmlformats.org/drawingml/2006/picture">
+                  <pic:nvPicPr>
+                    <pic:cNvPr id="1" name=""/>
+                    <pic:cNvPicPr/>
+                  </pic:nvPicPr>
+                  <pic:blipFill>
+                    <a:blip r:embed="rId97"/>
+                    <a:stretch>
+                      <a:fillRect/>
+                    </a:stretch>
+                  </pic:blipFill>
+                  <pic:spPr>
+                    <a:xfrm>
+                      <a:off x="0" y="0"/>
+                      <a:ext cx="5940425" cy="1998345"/>
+                    </a:xfrm>
+                    <a:prstGeom prst="rect">
+                      <a:avLst/>
+                    </a:prstGeom>
+                  </pic:spPr>
+                </pic:pic>
+              </a:graphicData>
+            </a:graphic>
+          </wp:inline>
+        </w:drawing>
+      </w:r>
+    </w:p>
+    <w:p>
+      <w:pPr>
+        <w:pStyle w:val="a3"/>
+        <w:spacing w:line="240" w:lineRule="auto"/>
+        <w:ind w:left="735"/>
+        <w:rPr>
+          <w:sz w:val="28"/>
+          <w:szCs w:val="28"/>
+        </w:rPr>
+      </w:pPr>
+      <w:r>
+        <w:rPr>
+          <w:sz w:val="28"/>
+          <w:szCs w:val="28"/>
+        </w:rPr>
+        <w:t xml:space="preserve">Перейдём во вкладку </w:t>
+      </w:r>
+      <w:proofErr w:type="gramStart"/>
+      <w:r>
+        <w:rPr>
+          <w:sz w:val="28"/>
+          <w:szCs w:val="28"/>
+        </w:rPr>
+        <w:t>Настройки(</w:t>
+      </w:r>
+      <w:proofErr w:type="gramEnd"/>
+      <w:r>
+        <w:rPr>
+          <w:sz w:val="28"/>
+          <w:szCs w:val="28"/>
+        </w:rPr>
+        <w:t>1) / Сервис / Удаление объектов</w:t>
+      </w:r>
+    </w:p>
+    <w:p>
+      <w:pPr>
+        <w:pStyle w:val="a3"/>
+        <w:spacing w:line="240" w:lineRule="auto"/>
+        <w:ind w:left="735"/>
+        <w:rPr>
+          <w:sz w:val="28"/>
+          <w:szCs w:val="28"/>
+        </w:rPr>
+      </w:pPr>
+      <w:r>
+        <w:rPr>
+          <w:noProof/>
+        </w:rPr>
+        <w:drawing>
+          <wp:inline distT="0" distB="0" distL="0" distR="0" wp14:anchorId="28BF70FD" wp14:editId="6B66D690">
+            <wp:extent cx="5940425" cy="2163445"/>
+            <wp:effectExtent l="0" t="0" r="3175" b="8255"/>
+            <wp:docPr id="172" name="Рисунок 172"/>
+            <wp:cNvGraphicFramePr>
+              <a:graphicFrameLocks xmlns:a="http://schemas.openxmlformats.org/drawingml/2006/main" noChangeAspect="1"/>
+            </wp:cNvGraphicFramePr>
+            <a:graphic xmlns:a="http://schemas.openxmlformats.org/drawingml/2006/main">
+              <a:graphicData uri="http://schemas.openxmlformats.org/drawingml/2006/picture">
+                <pic:pic xmlns:pic="http://schemas.openxmlformats.org/drawingml/2006/picture">
+                  <pic:nvPicPr>
+                    <pic:cNvPr id="172" name="Рисунок 172"/>
+                    <pic:cNvPicPr>
+                      <a:picLocks noChangeAspect="1"/>
+                    </pic:cNvPicPr>
+                  </pic:nvPicPr>
+                  <pic:blipFill>
+                    <a:blip r:embed="rId98"/>
+                    <a:stretch>
+                      <a:fillRect/>
+                    </a:stretch>
+                  </pic:blipFill>
+                  <pic:spPr>
+                    <a:xfrm>
+                      <a:off x="0" y="0"/>
+                      <a:ext cx="5940425" cy="2163445"/>
+                    </a:xfrm>
+                    <a:prstGeom prst="rect">
+                      <a:avLst/>
+                    </a:prstGeom>
+                  </pic:spPr>
+                </pic:pic>
+              </a:graphicData>
+            </a:graphic>
+          </wp:inline>
+        </w:drawing>
+      </w:r>
+    </w:p>
+    <w:p>
+      <w:pPr>
+        <w:pStyle w:val="a3"/>
+        <w:spacing w:line="240" w:lineRule="auto"/>
+        <w:ind w:left="735"/>
+        <w:rPr>
+          <w:sz w:val="28"/>
+          <w:szCs w:val="28"/>
+        </w:rPr>
+      </w:pPr>
+      <w:r>
+        <w:rPr>
+          <w:sz w:val="28"/>
+          <w:szCs w:val="28"/>
+        </w:rPr>
+        <w:t>Открылась вкладка Удаление объектов. Не убирая флажки, нажимаем «Удалить выбранные»</w:t>
+      </w:r>
+    </w:p>
+    <w:p>
+      <w:pPr>
+        <w:pStyle w:val="a3"/>
+        <w:spacing w:line="240" w:lineRule="auto"/>
+        <w:ind w:left="735"/>
+        <w:rPr>
+          <w:sz w:val="28"/>
+          <w:szCs w:val="28"/>
+        </w:rPr>
+      </w:pPr>
+      <w:r>
+        <w:rPr>
+          <w:sz w:val="28"/>
+          <w:szCs w:val="28"/>
+        </w:rPr>
+        <w:drawing>
+          <wp:inline distT="0" distB="0" distL="0" distR="0" wp14:anchorId="23B6ADD8" wp14:editId="32380A01">
+            <wp:extent cx="4001058" cy="800212"/>
+            <wp:effectExtent l="0" t="0" r="0" b="0"/>
+            <wp:docPr id="88" name="Рисунок 88"/>
+            <wp:cNvGraphicFramePr>
+              <a:graphicFrameLocks xmlns:a="http://schemas.openxmlformats.org/drawingml/2006/main" noChangeAspect="1"/>
+            </wp:cNvGraphicFramePr>
+            <a:graphic xmlns:a="http://schemas.openxmlformats.org/drawingml/2006/main">
+              <a:graphicData uri="http://schemas.openxmlformats.org/drawingml/2006/picture">
+                <pic:pic xmlns:pic="http://schemas.openxmlformats.org/drawingml/2006/picture">
+                  <pic:nvPicPr>
+                    <pic:cNvPr id="1" name=""/>
+                    <pic:cNvPicPr/>
+                  </pic:nvPicPr>
+                  <pic:blipFill>
+                    <a:blip r:embed="rId99"/>
+                    <a:stretch>
+                      <a:fillRect/>
+                    </a:stretch>
+                  </pic:blipFill>
+                  <pic:spPr>
+                    <a:xfrm>
+                      <a:off x="0" y="0"/>
+                      <a:ext cx="4001058" cy="800212"/>
+                    </a:xfrm>
+                    <a:prstGeom prst="rect">
+                      <a:avLst/>
+                    </a:prstGeom>
+                  </pic:spPr>
+                </pic:pic>
+              </a:graphicData>
+            </a:graphic>
+          </wp:inline>
+        </w:drawing>
+      </w:r>
+    </w:p>
+    <w:p>
+      <w:pPr>
+        <w:pStyle w:val="a3"/>
+        <w:spacing w:line="240" w:lineRule="auto"/>
+        <w:ind w:left="735"/>
+        <w:rPr>
+          <w:sz w:val="28"/>
+          <w:szCs w:val="28"/>
+        </w:rPr>
+      </w:pPr>
+      <w:r>
+        <w:rPr>
+          <w:sz w:val="28"/>
+          <w:szCs w:val="28"/>
+        </w:rPr>
+        <w:drawing>
+          <wp:inline distT="0" distB="0" distL="0" distR="0" wp14:anchorId="033A66D4" wp14:editId="728789C9">
+            <wp:extent cx="2181529" cy="685896"/>
+            <wp:effectExtent l="0" t="0" r="0" b="0"/>
+            <wp:docPr id="89" name="Рисунок 89"/>
+            <wp:cNvGraphicFramePr>
+              <a:graphicFrameLocks xmlns:a="http://schemas.openxmlformats.org/drawingml/2006/main" noChangeAspect="1"/>
+            </wp:cNvGraphicFramePr>
+            <a:graphic xmlns:a="http://schemas.openxmlformats.org/drawingml/2006/main">
+              <a:graphicData uri="http://schemas.openxmlformats.org/drawingml/2006/picture">
+                <pic:pic xmlns:pic="http://schemas.openxmlformats.org/drawingml/2006/picture">
+                  <pic:nvPicPr>
+                    <pic:cNvPr id="1" name=""/>
+                    <pic:cNvPicPr/>
+                  </pic:nvPicPr>
+                  <pic:blipFill>
+                    <a:blip r:embed="rId100"/>
+                    <a:stretch>
+                      <a:fillRect/>
+                    </a:stretch>
+                  </pic:blipFill>
+                  <pic:spPr>
+                    <a:xfrm>
+                      <a:off x="0" y="0"/>
+                      <a:ext cx="2181529" cy="685896"/>
+                    </a:xfrm>
+                    <a:prstGeom prst="rect">
+                      <a:avLst/>
+                    </a:prstGeom>
+                  </pic:spPr>
+                </pic:pic>
+              </a:graphicData>
+            </a:graphic>
+          </wp:inline>
+        </w:drawing>
+      </w:r>
+    </w:p>
+    <w:p>
+      <w:pPr>
+        <w:pStyle w:val="a3"/>
+        <w:spacing w:line="240" w:lineRule="auto"/>
+        <w:ind w:left="735"/>
+        <w:rPr>
+          <w:sz w:val="28"/>
+          <w:szCs w:val="28"/>
+        </w:rPr>
+      </w:pPr>
     </w:p>
     <w:sectPr>
       <w:pgSz w:w="11906" w:h="16838"/>
@@ -6086,6 +9280,95 @@
     </w:lvl>
   </w:abstractNum>
   <w:abstractNum w:abstractNumId="6" w15:restartNumberingAfterBreak="0">
+    <w:nsid w:val="35983511"/>
+    <w:multiLevelType w:val="hybridMultilevel"/>
+    <w:tmpl w:val="0068DB8C"/>
+    <w:lvl w:ilvl="0" w:tplc="F61C24B0">
+      <w:start w:val="16"/>
+      <w:numFmt w:val="decimal"/>
+      <w:lvlText w:val="%1."/>
+      <w:lvlJc w:val="left"/>
+      <w:pPr>
+        <w:ind w:left="735" w:hanging="375"/>
+      </w:pPr>
+      <w:rPr>
+        <w:rFonts w:hint="default"/>
+      </w:rPr>
+    </w:lvl>
+    <w:lvl w:ilvl="1" w:tplc="04190019" w:tentative="1">
+      <w:start w:val="1"/>
+      <w:numFmt w:val="lowerLetter"/>
+      <w:lvlText w:val="%2."/>
+      <w:lvlJc w:val="left"/>
+      <w:pPr>
+        <w:ind w:left="1440" w:hanging="360"/>
+      </w:pPr>
+    </w:lvl>
+    <w:lvl w:ilvl="2" w:tplc="0419001B" w:tentative="1">
+      <w:start w:val="1"/>
+      <w:numFmt w:val="lowerRoman"/>
+      <w:lvlText w:val="%3."/>
+      <w:lvlJc w:val="right"/>
+      <w:pPr>
+        <w:ind w:left="2160" w:hanging="180"/>
+      </w:pPr>
+    </w:lvl>
+    <w:lvl w:ilvl="3" w:tplc="0419000F" w:tentative="1">
+      <w:start w:val="1"/>
+      <w:numFmt w:val="decimal"/>
+      <w:lvlText w:val="%4."/>
+      <w:lvlJc w:val="left"/>
+      <w:pPr>
+        <w:ind w:left="2880" w:hanging="360"/>
+      </w:pPr>
+    </w:lvl>
+    <w:lvl w:ilvl="4" w:tplc="04190019" w:tentative="1">
+      <w:start w:val="1"/>
+      <w:numFmt w:val="lowerLetter"/>
+      <w:lvlText w:val="%5."/>
+      <w:lvlJc w:val="left"/>
+      <w:pPr>
+        <w:ind w:left="3600" w:hanging="360"/>
+      </w:pPr>
+    </w:lvl>
+    <w:lvl w:ilvl="5" w:tplc="0419001B" w:tentative="1">
+      <w:start w:val="1"/>
+      <w:numFmt w:val="lowerRoman"/>
+      <w:lvlText w:val="%6."/>
+      <w:lvlJc w:val="right"/>
+      <w:pPr>
+        <w:ind w:left="4320" w:hanging="180"/>
+      </w:pPr>
+    </w:lvl>
+    <w:lvl w:ilvl="6" w:tplc="0419000F" w:tentative="1">
+      <w:start w:val="1"/>
+      <w:numFmt w:val="decimal"/>
+      <w:lvlText w:val="%7."/>
+      <w:lvlJc w:val="left"/>
+      <w:pPr>
+        <w:ind w:left="5040" w:hanging="360"/>
+      </w:pPr>
+    </w:lvl>
+    <w:lvl w:ilvl="7" w:tplc="04190019" w:tentative="1">
+      <w:start w:val="1"/>
+      <w:numFmt w:val="lowerLetter"/>
+      <w:lvlText w:val="%8."/>
+      <w:lvlJc w:val="left"/>
+      <w:pPr>
+        <w:ind w:left="5760" w:hanging="360"/>
+      </w:pPr>
+    </w:lvl>
+    <w:lvl w:ilvl="8" w:tplc="0419001B" w:tentative="1">
+      <w:start w:val="1"/>
+      <w:numFmt w:val="lowerRoman"/>
+      <w:lvlText w:val="%9."/>
+      <w:lvlJc w:val="right"/>
+      <w:pPr>
+        <w:ind w:left="6480" w:hanging="180"/>
+      </w:pPr>
+    </w:lvl>
+  </w:abstractNum>
+  <w:abstractNum w:abstractNumId="7" w15:restartNumberingAfterBreak="0">
     <w:nsid w:val="37627809"/>
     <w:multiLevelType w:val="hybridMultilevel"/>
     <w:tmpl w:val="A65230B4"/>
@@ -6198,7 +9481,7 @@
       </w:rPr>
     </w:lvl>
   </w:abstractNum>
-  <w:abstractNum w:abstractNumId="7" w15:restartNumberingAfterBreak="0">
+  <w:abstractNum w:abstractNumId="8" w15:restartNumberingAfterBreak="0">
     <w:nsid w:val="377007FD"/>
     <w:multiLevelType w:val="hybridMultilevel"/>
     <w:tmpl w:val="0EB0D9D6"/>
@@ -6284,7 +9567,7 @@
       </w:pPr>
     </w:lvl>
   </w:abstractNum>
-  <w:abstractNum w:abstractNumId="8" w15:restartNumberingAfterBreak="0">
+  <w:abstractNum w:abstractNumId="9" w15:restartNumberingAfterBreak="0">
     <w:nsid w:val="4C0821F0"/>
     <w:multiLevelType w:val="hybridMultilevel"/>
     <w:tmpl w:val="CCF8CA82"/>
@@ -6373,7 +9656,7 @@
       </w:pPr>
     </w:lvl>
   </w:abstractNum>
-  <w:abstractNum w:abstractNumId="9" w15:restartNumberingAfterBreak="0">
+  <w:abstractNum w:abstractNumId="10" w15:restartNumberingAfterBreak="0">
     <w:nsid w:val="6FE045F8"/>
     <w:multiLevelType w:val="multilevel"/>
     <w:tmpl w:val="774AB44E"/>
@@ -6459,7 +9742,7 @@
       </w:pPr>
     </w:lvl>
   </w:abstractNum>
-  <w:abstractNum w:abstractNumId="10" w15:restartNumberingAfterBreak="0">
+  <w:abstractNum w:abstractNumId="11" w15:restartNumberingAfterBreak="0">
     <w:nsid w:val="72EA3E07"/>
     <w:multiLevelType w:val="multilevel"/>
     <w:tmpl w:val="774AB44E"/>
@@ -6546,7 +9829,7 @@
     </w:lvl>
   </w:abstractNum>
   <w:num w:numId="1" w16cid:durableId="294990076">
-    <w:abstractNumId w:val="8"/>
+    <w:abstractNumId w:val="9"/>
   </w:num>
   <w:num w:numId="2" w16cid:durableId="2094427929">
     <w:abstractNumId w:val="4"/>
@@ -6585,7 +9868,7 @@
     <w:abstractNumId w:val="3"/>
   </w:num>
   <w:num w:numId="5" w16cid:durableId="1407000530">
-    <w:abstractNumId w:val="9"/>
+    <w:abstractNumId w:val="10"/>
     <w:lvlOverride w:ilvl="0">
       <w:startOverride w:val="1"/>
     </w:lvlOverride>
@@ -6615,7 +9898,7 @@
     </w:lvlOverride>
   </w:num>
   <w:num w:numId="6" w16cid:durableId="1631279335">
-    <w:abstractNumId w:val="10"/>
+    <w:abstractNumId w:val="11"/>
     <w:lvlOverride w:ilvl="0">
       <w:startOverride w:val="1"/>
     </w:lvlOverride>
@@ -6675,7 +9958,7 @@
     </w:lvlOverride>
   </w:num>
   <w:num w:numId="8" w16cid:durableId="1216552479">
-    <w:abstractNumId w:val="7"/>
+    <w:abstractNumId w:val="8"/>
     <w:lvlOverride w:ilvl="0">
       <w:startOverride w:val="1"/>
     </w:lvlOverride>
@@ -6705,16 +9988,7 @@
     </w:lvlOverride>
   </w:num>
   <w:num w:numId="9" w16cid:durableId="858860376">
-    <w:abstractNumId w:val="6"/>
-    <w:lvlOverride w:ilvl="0"/>
-    <w:lvlOverride w:ilvl="1"/>
-    <w:lvlOverride w:ilvl="2"/>
-    <w:lvlOverride w:ilvl="3"/>
-    <w:lvlOverride w:ilvl="4"/>
-    <w:lvlOverride w:ilvl="5"/>
-    <w:lvlOverride w:ilvl="6"/>
-    <w:lvlOverride w:ilvl="7"/>
-    <w:lvlOverride w:ilvl="8"/>
+    <w:abstractNumId w:val="7"/>
   </w:num>
   <w:num w:numId="10" w16cid:durableId="1123811784">
     <w:abstractNumId w:val="1"/>
@@ -6748,6 +10022,9 @@
     <w:lvlOverride w:ilvl="8">
       <w:startOverride w:val="1"/>
     </w:lvlOverride>
+  </w:num>
+  <w:num w:numId="12" w16cid:durableId="251864866">
+    <w:abstractNumId w:val="6"/>
   </w:num>
 </w:numbering>
 </file>

</xml_diff>